<commit_message>
feat(backend): Revise data models and enhance documentation
- Remove outdated data model files for image, shelter member, and message assignments.
- Introduce new data models for Address, AvatarImage, Favorite, Pet, and Shelter, providing comprehensive structure for the application.
- Update user data model to include additional attributes and relationships.
- Enhance documentation for each data model, detailing attributes, relationships, and business rules for clarity and maintainability.
- Ensure all new models support necessary API endpoints for CRUD operations.
</commit_message>
<xml_diff>
--- a/docs/PetConnect-hasznalati-utmutato.docx
+++ b/docs/PetConnect-hasznalati-utmutato.docx
@@ -10,7 +10,9 @@
           <w:lang w:eastAsia="hu-HU"/>
         </w:rPr>
         <w:sectPr>
-          <w:footerReference w:type="first" r:id="rId8"/>
+          <w:footerReference w:type="even" r:id="rId8"/>
+          <w:footerReference w:type="default" r:id="rId9"/>
+          <w:footerReference w:type="first" r:id="rId10"/>
           <w:pgSz w:w="11906" w:h="16838"/>
           <w:pgMar w:top="1417" w:right="1417" w:bottom="1417" w:left="1417" w:header="708" w:footer="708" w:gutter="0"/>
           <w:cols w:space="708"/>
@@ -240,103 +242,7 @@
                                   </w14:solidFill>
                                 </w14:textFill>
                               </w:rPr>
-                              <w:t xml:space="preserve">Készítette: Kovács László, </w:t>
-                            </w:r>
-                            <w:proofErr w:type="spellStart"/>
-                            <w:r>
-                              <w:rPr>
-                                <w:rFonts w:ascii="Bodoni MT Condensed" w:hAnsi="Bodoni MT Condensed"/>
-                                <w:sz w:val="48"/>
-                                <w:szCs w:val="48"/>
-                                <w14:shadow w14:blurRad="50800" w14:dist="38100" w14:dir="8100000" w14:sx="100000" w14:sy="100000" w14:kx="0" w14:ky="0" w14:algn="tr">
-                                  <w14:srgbClr w14:val="FFFFFF">
-                                    <w14:alpha w14:val="60000"/>
-                                  </w14:srgbClr>
-                                </w14:shadow>
-                                <w14:textOutline w14:w="9525" w14:cap="rnd" w14:cmpd="sng" w14:algn="ctr">
-                                  <w14:noFill/>
-                                  <w14:prstDash w14:val="solid"/>
-                                  <w14:bevel/>
-                                </w14:textOutline>
-                                <w14:textFill>
-                                  <w14:solidFill>
-                                    <w14:srgbClr w14:val="FFFFFF"/>
-                                  </w14:solidFill>
-                                </w14:textFill>
-                              </w:rPr>
-                              <w:t>Hürkecz</w:t>
-                            </w:r>
-                            <w:proofErr w:type="spellEnd"/>
-                            <w:r>
-                              <w:rPr>
-                                <w:rFonts w:ascii="Bodoni MT Condensed" w:hAnsi="Bodoni MT Condensed"/>
-                                <w:sz w:val="48"/>
-                                <w:szCs w:val="48"/>
-                                <w14:shadow w14:blurRad="50800" w14:dist="38100" w14:dir="8100000" w14:sx="100000" w14:sy="100000" w14:kx="0" w14:ky="0" w14:algn="tr">
-                                  <w14:srgbClr w14:val="FFFFFF">
-                                    <w14:alpha w14:val="60000"/>
-                                  </w14:srgbClr>
-                                </w14:shadow>
-                                <w14:textOutline w14:w="9525" w14:cap="rnd" w14:cmpd="sng" w14:algn="ctr">
-                                  <w14:noFill/>
-                                  <w14:prstDash w14:val="solid"/>
-                                  <w14:bevel/>
-                                </w14:textOutline>
-                                <w14:textFill>
-                                  <w14:solidFill>
-                                    <w14:srgbClr w14:val="FFFFFF"/>
-                                  </w14:solidFill>
-                                </w14:textFill>
-                              </w:rPr>
-                              <w:t xml:space="preserve"> Attila, </w:t>
-                            </w:r>
-                            <w:proofErr w:type="spellStart"/>
-                            <w:r>
-                              <w:rPr>
-                                <w:rFonts w:ascii="Bodoni MT Condensed" w:hAnsi="Bodoni MT Condensed"/>
-                                <w:sz w:val="48"/>
-                                <w:szCs w:val="48"/>
-                                <w14:shadow w14:blurRad="50800" w14:dist="38100" w14:dir="8100000" w14:sx="100000" w14:sy="100000" w14:kx="0" w14:ky="0" w14:algn="tr">
-                                  <w14:srgbClr w14:val="FFFFFF">
-                                    <w14:alpha w14:val="60000"/>
-                                  </w14:srgbClr>
-                                </w14:shadow>
-                                <w14:textOutline w14:w="9525" w14:cap="rnd" w14:cmpd="sng" w14:algn="ctr">
-                                  <w14:noFill/>
-                                  <w14:prstDash w14:val="solid"/>
-                                  <w14:bevel/>
-                                </w14:textOutline>
-                                <w14:textFill>
-                                  <w14:solidFill>
-                                    <w14:srgbClr w14:val="FFFFFF"/>
-                                  </w14:solidFill>
-                                </w14:textFill>
-                              </w:rPr>
-                              <w:t>Hruska</w:t>
-                            </w:r>
-                            <w:proofErr w:type="spellEnd"/>
-                            <w:r>
-                              <w:rPr>
-                                <w:rFonts w:ascii="Bodoni MT Condensed" w:hAnsi="Bodoni MT Condensed"/>
-                                <w:sz w:val="48"/>
-                                <w:szCs w:val="48"/>
-                                <w14:shadow w14:blurRad="50800" w14:dist="38100" w14:dir="8100000" w14:sx="100000" w14:sy="100000" w14:kx="0" w14:ky="0" w14:algn="tr">
-                                  <w14:srgbClr w14:val="FFFFFF">
-                                    <w14:alpha w14:val="60000"/>
-                                  </w14:srgbClr>
-                                </w14:shadow>
-                                <w14:textOutline w14:w="9525" w14:cap="rnd" w14:cmpd="sng" w14:algn="ctr">
-                                  <w14:noFill/>
-                                  <w14:prstDash w14:val="solid"/>
-                                  <w14:bevel/>
-                                </w14:textOutline>
-                                <w14:textFill>
-                                  <w14:solidFill>
-                                    <w14:srgbClr w14:val="FFFFFF"/>
-                                  </w14:solidFill>
-                                </w14:textFill>
-                              </w:rPr>
-                              <w:t xml:space="preserve"> Judit</w:t>
+                              <w:t>Készítette: Kovács László, Hürkecz Attila, Hruska Judit</w:t>
                             </w:r>
                           </w:p>
                         </w:txbxContent>
@@ -677,7 +583,7 @@
                         <pic:cNvPicPr/>
                       </pic:nvPicPr>
                       <pic:blipFill>
-                        <a:blip r:embed="rId9" cstate="print">
+                        <a:blip r:embed="rId11" cstate="print">
                           <a:extLst>
                             <a:ext uri="{28A0092B-C50C-407E-A947-70E740481C1C}">
                               <a14:useLocalDpi xmlns:a14="http://schemas.microsoft.com/office/drawing/2010/main" val="0"/>
@@ -738,7 +644,7 @@
                         <pic:cNvPicPr/>
                       </pic:nvPicPr>
                       <pic:blipFill>
-                        <a:blip r:embed="rId10" cstate="print">
+                        <a:blip r:embed="rId12" cstate="print">
                           <a:extLst>
                             <a:ext uri="{28A0092B-C50C-407E-A947-70E740481C1C}">
                               <a14:useLocalDpi xmlns:a14="http://schemas.microsoft.com/office/drawing/2010/main" val="0"/>
@@ -799,7 +705,7 @@
                         <pic:cNvPicPr/>
                       </pic:nvPicPr>
                       <pic:blipFill>
-                        <a:blip r:embed="rId11" cstate="print">
+                        <a:blip r:embed="rId13" cstate="print">
                           <a:extLst>
                             <a:ext uri="{28A0092B-C50C-407E-A947-70E740481C1C}">
                               <a14:useLocalDpi xmlns:a14="http://schemas.microsoft.com/office/drawing/2010/main" val="0"/>
@@ -860,7 +766,7 @@
                         <pic:cNvPicPr/>
                       </pic:nvPicPr>
                       <pic:blipFill>
-                        <a:blip r:embed="rId11" cstate="print">
+                        <a:blip r:embed="rId13" cstate="print">
                           <a:extLst>
                             <a:ext uri="{28A0092B-C50C-407E-A947-70E740481C1C}">
                               <a14:useLocalDpi xmlns:a14="http://schemas.microsoft.com/office/drawing/2010/main" val="0"/>
@@ -921,7 +827,7 @@
                         <pic:cNvPicPr/>
                       </pic:nvPicPr>
                       <pic:blipFill>
-                        <a:blip r:embed="rId12" cstate="print">
+                        <a:blip r:embed="rId14" cstate="print">
                           <a:extLst>
                             <a:ext uri="{28A0092B-C50C-407E-A947-70E740481C1C}">
                               <a14:useLocalDpi xmlns:a14="http://schemas.microsoft.com/office/drawing/2010/main" val="0"/>
@@ -982,7 +888,7 @@
                         <pic:cNvPicPr/>
                       </pic:nvPicPr>
                       <pic:blipFill>
-                        <a:blip r:embed="rId13">
+                        <a:blip r:embed="rId15">
                           <a:extLst>
                             <a:ext uri="{28A0092B-C50C-407E-A947-70E740481C1C}">
                               <a14:useLocalDpi xmlns:a14="http://schemas.microsoft.com/office/drawing/2010/main" val="0"/>
@@ -1021,9 +927,997 @@
             </w:rPr>
             <w:br w:type="page"/>
           </w:r>
+          <w:bookmarkStart w:id="0" w:name="_GoBack"/>
+          <w:bookmarkEnd w:id="0"/>
         </w:sdtContent>
       </w:sdt>
     </w:p>
+    <w:sdt>
+      <w:sdtPr>
+        <w:id w:val="930928725"/>
+        <w:docPartObj>
+          <w:docPartGallery w:val="Table of Contents"/>
+          <w:docPartUnique/>
+        </w:docPartObj>
+      </w:sdtPr>
+      <w:sdtEndPr>
+        <w:rPr>
+          <w:rFonts w:asciiTheme="minorHAnsi" w:eastAsiaTheme="minorHAnsi" w:hAnsiTheme="minorHAnsi" w:cstheme="minorBidi"/>
+          <w:b/>
+          <w:bCs/>
+          <w:color w:val="auto"/>
+          <w:sz w:val="22"/>
+          <w:szCs w:val="22"/>
+          <w:lang w:eastAsia="en-US"/>
+        </w:rPr>
+      </w:sdtEndPr>
+      <w:sdtContent>
+        <w:p>
+          <w:pPr>
+            <w:pStyle w:val="Tartalomjegyzkcmsora"/>
+            <w:rPr>
+              <w:rFonts w:ascii="Times New Roman" w:hAnsi="Times New Roman" w:cs="Times New Roman"/>
+              <w:b/>
+              <w:color w:val="FFFFFF" w:themeColor="background1"/>
+              <w:sz w:val="56"/>
+              <w:szCs w:val="56"/>
+            </w:rPr>
+          </w:pPr>
+          <w:r>
+            <w:rPr>
+              <w:rFonts w:ascii="Times New Roman" w:hAnsi="Times New Roman" w:cs="Times New Roman"/>
+              <w:b/>
+              <w:color w:val="FFFFFF" w:themeColor="background1"/>
+              <w:sz w:val="56"/>
+              <w:szCs w:val="56"/>
+            </w:rPr>
+            <w:t>Tartalom</w:t>
+          </w:r>
+        </w:p>
+        <w:p>
+          <w:pPr>
+            <w:rPr>
+              <w:lang w:eastAsia="hu-HU"/>
+            </w:rPr>
+          </w:pPr>
+        </w:p>
+        <w:p>
+          <w:pPr>
+            <w:rPr>
+              <w:lang w:eastAsia="hu-HU"/>
+            </w:rPr>
+          </w:pPr>
+        </w:p>
+        <w:p>
+          <w:pPr>
+            <w:pStyle w:val="TJ1"/>
+            <w:tabs>
+              <w:tab w:val="right" w:leader="dot" w:pos="9060"/>
+            </w:tabs>
+            <w:spacing w:after="240" w:line="240" w:lineRule="auto"/>
+            <w:rPr>
+              <w:rFonts w:ascii="Times New Roman" w:eastAsiaTheme="minorEastAsia" w:hAnsi="Times New Roman" w:cs="Times New Roman"/>
+              <w:noProof/>
+              <w:color w:val="FFFFFF" w:themeColor="background1"/>
+              <w:sz w:val="32"/>
+              <w:szCs w:val="32"/>
+              <w:lang w:eastAsia="hu-HU"/>
+            </w:rPr>
+          </w:pPr>
+          <w:r>
+            <w:rPr>
+              <w:rFonts w:ascii="Times New Roman" w:hAnsi="Times New Roman" w:cs="Times New Roman"/>
+              <w:color w:val="FFFFFF" w:themeColor="background1"/>
+              <w:sz w:val="32"/>
+              <w:szCs w:val="32"/>
+            </w:rPr>
+            <w:fldChar w:fldCharType="begin"/>
+          </w:r>
+          <w:r>
+            <w:rPr>
+              <w:rFonts w:ascii="Times New Roman" w:hAnsi="Times New Roman" w:cs="Times New Roman"/>
+              <w:color w:val="FFFFFF" w:themeColor="background1"/>
+              <w:sz w:val="32"/>
+              <w:szCs w:val="32"/>
+            </w:rPr>
+            <w:instrText xml:space="preserve"> TOC \o "1-3" \h \z \u </w:instrText>
+          </w:r>
+          <w:r>
+            <w:rPr>
+              <w:rFonts w:ascii="Times New Roman" w:hAnsi="Times New Roman" w:cs="Times New Roman"/>
+              <w:color w:val="FFFFFF" w:themeColor="background1"/>
+              <w:sz w:val="32"/>
+              <w:szCs w:val="32"/>
+            </w:rPr>
+            <w:fldChar w:fldCharType="separate"/>
+          </w:r>
+          <w:hyperlink w:anchor="_Toc196662947" w:history="1">
+            <w:r>
+              <w:rPr>
+                <w:rStyle w:val="Hiperhivatkozs"/>
+                <w:rFonts w:ascii="Times New Roman" w:hAnsi="Times New Roman" w:cs="Times New Roman"/>
+                <w:b/>
+                <w:noProof/>
+                <w:color w:val="FFFFFF" w:themeColor="background1"/>
+                <w:sz w:val="32"/>
+                <w:szCs w:val="32"/>
+                <w:lang w:eastAsia="hu-HU"/>
+              </w:rPr>
+              <w:t>Bevezető</w:t>
+            </w:r>
+            <w:r>
+              <w:rPr>
+                <w:rFonts w:ascii="Times New Roman" w:hAnsi="Times New Roman" w:cs="Times New Roman"/>
+                <w:noProof/>
+                <w:webHidden/>
+                <w:color w:val="FFFFFF" w:themeColor="background1"/>
+                <w:sz w:val="32"/>
+                <w:szCs w:val="32"/>
+              </w:rPr>
+              <w:tab/>
+            </w:r>
+            <w:r>
+              <w:rPr>
+                <w:rFonts w:ascii="Times New Roman" w:hAnsi="Times New Roman" w:cs="Times New Roman"/>
+                <w:noProof/>
+                <w:webHidden/>
+                <w:color w:val="FFFFFF" w:themeColor="background1"/>
+                <w:sz w:val="32"/>
+                <w:szCs w:val="32"/>
+              </w:rPr>
+              <w:fldChar w:fldCharType="begin"/>
+            </w:r>
+            <w:r>
+              <w:rPr>
+                <w:rFonts w:ascii="Times New Roman" w:hAnsi="Times New Roman" w:cs="Times New Roman"/>
+                <w:noProof/>
+                <w:webHidden/>
+                <w:color w:val="FFFFFF" w:themeColor="background1"/>
+                <w:sz w:val="32"/>
+                <w:szCs w:val="32"/>
+              </w:rPr>
+              <w:instrText xml:space="preserve"> PAGEREF _Toc196662947 \h </w:instrText>
+            </w:r>
+            <w:r>
+              <w:rPr>
+                <w:rFonts w:ascii="Times New Roman" w:hAnsi="Times New Roman" w:cs="Times New Roman"/>
+                <w:noProof/>
+                <w:webHidden/>
+                <w:color w:val="FFFFFF" w:themeColor="background1"/>
+                <w:sz w:val="32"/>
+                <w:szCs w:val="32"/>
+              </w:rPr>
+            </w:r>
+            <w:r>
+              <w:rPr>
+                <w:rFonts w:ascii="Times New Roman" w:hAnsi="Times New Roman" w:cs="Times New Roman"/>
+                <w:noProof/>
+                <w:webHidden/>
+                <w:color w:val="FFFFFF" w:themeColor="background1"/>
+                <w:sz w:val="32"/>
+                <w:szCs w:val="32"/>
+              </w:rPr>
+              <w:fldChar w:fldCharType="separate"/>
+            </w:r>
+            <w:r>
+              <w:rPr>
+                <w:rFonts w:ascii="Times New Roman" w:hAnsi="Times New Roman" w:cs="Times New Roman"/>
+                <w:noProof/>
+                <w:webHidden/>
+                <w:color w:val="FFFFFF" w:themeColor="background1"/>
+                <w:sz w:val="32"/>
+                <w:szCs w:val="32"/>
+              </w:rPr>
+              <w:t>2</w:t>
+            </w:r>
+            <w:r>
+              <w:rPr>
+                <w:rFonts w:ascii="Times New Roman" w:hAnsi="Times New Roman" w:cs="Times New Roman"/>
+                <w:noProof/>
+                <w:webHidden/>
+                <w:color w:val="FFFFFF" w:themeColor="background1"/>
+                <w:sz w:val="32"/>
+                <w:szCs w:val="32"/>
+              </w:rPr>
+              <w:fldChar w:fldCharType="end"/>
+            </w:r>
+          </w:hyperlink>
+        </w:p>
+        <w:p>
+          <w:pPr>
+            <w:pStyle w:val="TJ1"/>
+            <w:tabs>
+              <w:tab w:val="right" w:leader="dot" w:pos="9060"/>
+            </w:tabs>
+            <w:spacing w:after="240" w:line="240" w:lineRule="auto"/>
+            <w:rPr>
+              <w:rFonts w:ascii="Times New Roman" w:eastAsiaTheme="minorEastAsia" w:hAnsi="Times New Roman" w:cs="Times New Roman"/>
+              <w:noProof/>
+              <w:color w:val="FFFFFF" w:themeColor="background1"/>
+              <w:sz w:val="32"/>
+              <w:szCs w:val="32"/>
+              <w:lang w:eastAsia="hu-HU"/>
+            </w:rPr>
+          </w:pPr>
+          <w:hyperlink w:anchor="_Toc196662948" w:history="1">
+            <w:r>
+              <w:rPr>
+                <w:rStyle w:val="Hiperhivatkozs"/>
+                <w:rFonts w:ascii="Times New Roman" w:hAnsi="Times New Roman" w:cs="Times New Roman"/>
+                <w:b/>
+                <w:noProof/>
+                <w:color w:val="FFFFFF" w:themeColor="background1"/>
+                <w:sz w:val="32"/>
+                <w:szCs w:val="32"/>
+              </w:rPr>
+              <w:t>Hogyan működik a PetConnect?</w:t>
+            </w:r>
+            <w:r>
+              <w:rPr>
+                <w:rFonts w:ascii="Times New Roman" w:hAnsi="Times New Roman" w:cs="Times New Roman"/>
+                <w:noProof/>
+                <w:webHidden/>
+                <w:color w:val="FFFFFF" w:themeColor="background1"/>
+                <w:sz w:val="32"/>
+                <w:szCs w:val="32"/>
+              </w:rPr>
+              <w:tab/>
+            </w:r>
+            <w:r>
+              <w:rPr>
+                <w:rFonts w:ascii="Times New Roman" w:hAnsi="Times New Roman" w:cs="Times New Roman"/>
+                <w:noProof/>
+                <w:webHidden/>
+                <w:color w:val="FFFFFF" w:themeColor="background1"/>
+                <w:sz w:val="32"/>
+                <w:szCs w:val="32"/>
+              </w:rPr>
+              <w:fldChar w:fldCharType="begin"/>
+            </w:r>
+            <w:r>
+              <w:rPr>
+                <w:rFonts w:ascii="Times New Roman" w:hAnsi="Times New Roman" w:cs="Times New Roman"/>
+                <w:noProof/>
+                <w:webHidden/>
+                <w:color w:val="FFFFFF" w:themeColor="background1"/>
+                <w:sz w:val="32"/>
+                <w:szCs w:val="32"/>
+              </w:rPr>
+              <w:instrText xml:space="preserve"> PAGEREF _Toc196662948 \h </w:instrText>
+            </w:r>
+            <w:r>
+              <w:rPr>
+                <w:rFonts w:ascii="Times New Roman" w:hAnsi="Times New Roman" w:cs="Times New Roman"/>
+                <w:noProof/>
+                <w:webHidden/>
+                <w:color w:val="FFFFFF" w:themeColor="background1"/>
+                <w:sz w:val="32"/>
+                <w:szCs w:val="32"/>
+              </w:rPr>
+            </w:r>
+            <w:r>
+              <w:rPr>
+                <w:rFonts w:ascii="Times New Roman" w:hAnsi="Times New Roman" w:cs="Times New Roman"/>
+                <w:noProof/>
+                <w:webHidden/>
+                <w:color w:val="FFFFFF" w:themeColor="background1"/>
+                <w:sz w:val="32"/>
+                <w:szCs w:val="32"/>
+              </w:rPr>
+              <w:fldChar w:fldCharType="separate"/>
+            </w:r>
+            <w:r>
+              <w:rPr>
+                <w:rFonts w:ascii="Times New Roman" w:hAnsi="Times New Roman" w:cs="Times New Roman"/>
+                <w:noProof/>
+                <w:webHidden/>
+                <w:color w:val="FFFFFF" w:themeColor="background1"/>
+                <w:sz w:val="32"/>
+                <w:szCs w:val="32"/>
+              </w:rPr>
+              <w:t>2</w:t>
+            </w:r>
+            <w:r>
+              <w:rPr>
+                <w:rFonts w:ascii="Times New Roman" w:hAnsi="Times New Roman" w:cs="Times New Roman"/>
+                <w:noProof/>
+                <w:webHidden/>
+                <w:color w:val="FFFFFF" w:themeColor="background1"/>
+                <w:sz w:val="32"/>
+                <w:szCs w:val="32"/>
+              </w:rPr>
+              <w:fldChar w:fldCharType="end"/>
+            </w:r>
+          </w:hyperlink>
+        </w:p>
+        <w:p>
+          <w:pPr>
+            <w:pStyle w:val="TJ1"/>
+            <w:tabs>
+              <w:tab w:val="right" w:leader="dot" w:pos="9060"/>
+            </w:tabs>
+            <w:spacing w:after="240" w:line="240" w:lineRule="auto"/>
+            <w:rPr>
+              <w:rFonts w:ascii="Times New Roman" w:eastAsiaTheme="minorEastAsia" w:hAnsi="Times New Roman" w:cs="Times New Roman"/>
+              <w:noProof/>
+              <w:color w:val="FFFFFF" w:themeColor="background1"/>
+              <w:sz w:val="32"/>
+              <w:szCs w:val="32"/>
+              <w:lang w:eastAsia="hu-HU"/>
+            </w:rPr>
+          </w:pPr>
+          <w:hyperlink w:anchor="_Toc196662949" w:history="1">
+            <w:r>
+              <w:rPr>
+                <w:rStyle w:val="Hiperhivatkozs"/>
+                <w:rFonts w:ascii="Times New Roman" w:hAnsi="Times New Roman" w:cs="Times New Roman"/>
+                <w:b/>
+                <w:noProof/>
+                <w:color w:val="FFFFFF" w:themeColor="background1"/>
+                <w:sz w:val="32"/>
+                <w:szCs w:val="32"/>
+                <w:lang w:eastAsia="hu-HU"/>
+              </w:rPr>
+              <w:t>Regisztráció</w:t>
+            </w:r>
+            <w:r>
+              <w:rPr>
+                <w:rFonts w:ascii="Times New Roman" w:hAnsi="Times New Roman" w:cs="Times New Roman"/>
+                <w:noProof/>
+                <w:webHidden/>
+                <w:color w:val="FFFFFF" w:themeColor="background1"/>
+                <w:sz w:val="32"/>
+                <w:szCs w:val="32"/>
+              </w:rPr>
+              <w:tab/>
+            </w:r>
+            <w:r>
+              <w:rPr>
+                <w:rFonts w:ascii="Times New Roman" w:hAnsi="Times New Roman" w:cs="Times New Roman"/>
+                <w:noProof/>
+                <w:webHidden/>
+                <w:color w:val="FFFFFF" w:themeColor="background1"/>
+                <w:sz w:val="32"/>
+                <w:szCs w:val="32"/>
+              </w:rPr>
+              <w:fldChar w:fldCharType="begin"/>
+            </w:r>
+            <w:r>
+              <w:rPr>
+                <w:rFonts w:ascii="Times New Roman" w:hAnsi="Times New Roman" w:cs="Times New Roman"/>
+                <w:noProof/>
+                <w:webHidden/>
+                <w:color w:val="FFFFFF" w:themeColor="background1"/>
+                <w:sz w:val="32"/>
+                <w:szCs w:val="32"/>
+              </w:rPr>
+              <w:instrText xml:space="preserve"> PAGEREF _Toc196662949 \h </w:instrText>
+            </w:r>
+            <w:r>
+              <w:rPr>
+                <w:rFonts w:ascii="Times New Roman" w:hAnsi="Times New Roman" w:cs="Times New Roman"/>
+                <w:noProof/>
+                <w:webHidden/>
+                <w:color w:val="FFFFFF" w:themeColor="background1"/>
+                <w:sz w:val="32"/>
+                <w:szCs w:val="32"/>
+              </w:rPr>
+            </w:r>
+            <w:r>
+              <w:rPr>
+                <w:rFonts w:ascii="Times New Roman" w:hAnsi="Times New Roman" w:cs="Times New Roman"/>
+                <w:noProof/>
+                <w:webHidden/>
+                <w:color w:val="FFFFFF" w:themeColor="background1"/>
+                <w:sz w:val="32"/>
+                <w:szCs w:val="32"/>
+              </w:rPr>
+              <w:fldChar w:fldCharType="separate"/>
+            </w:r>
+            <w:r>
+              <w:rPr>
+                <w:rFonts w:ascii="Times New Roman" w:hAnsi="Times New Roman" w:cs="Times New Roman"/>
+                <w:noProof/>
+                <w:webHidden/>
+                <w:color w:val="FFFFFF" w:themeColor="background1"/>
+                <w:sz w:val="32"/>
+                <w:szCs w:val="32"/>
+              </w:rPr>
+              <w:t>4</w:t>
+            </w:r>
+            <w:r>
+              <w:rPr>
+                <w:rFonts w:ascii="Times New Roman" w:hAnsi="Times New Roman" w:cs="Times New Roman"/>
+                <w:noProof/>
+                <w:webHidden/>
+                <w:color w:val="FFFFFF" w:themeColor="background1"/>
+                <w:sz w:val="32"/>
+                <w:szCs w:val="32"/>
+              </w:rPr>
+              <w:fldChar w:fldCharType="end"/>
+            </w:r>
+          </w:hyperlink>
+        </w:p>
+        <w:p>
+          <w:pPr>
+            <w:pStyle w:val="TJ1"/>
+            <w:tabs>
+              <w:tab w:val="right" w:leader="dot" w:pos="9060"/>
+            </w:tabs>
+            <w:spacing w:after="240" w:line="240" w:lineRule="auto"/>
+            <w:rPr>
+              <w:rFonts w:ascii="Times New Roman" w:eastAsiaTheme="minorEastAsia" w:hAnsi="Times New Roman" w:cs="Times New Roman"/>
+              <w:noProof/>
+              <w:color w:val="FFFFFF" w:themeColor="background1"/>
+              <w:sz w:val="32"/>
+              <w:szCs w:val="32"/>
+              <w:lang w:eastAsia="hu-HU"/>
+            </w:rPr>
+          </w:pPr>
+          <w:hyperlink w:anchor="_Toc196662950" w:history="1">
+            <w:r>
+              <w:rPr>
+                <w:rStyle w:val="Hiperhivatkozs"/>
+                <w:rFonts w:ascii="Times New Roman" w:hAnsi="Times New Roman" w:cs="Times New Roman"/>
+                <w:b/>
+                <w:noProof/>
+                <w:color w:val="FFFFFF" w:themeColor="background1"/>
+                <w:sz w:val="32"/>
+                <w:szCs w:val="32"/>
+                <w:lang w:eastAsia="hu-HU"/>
+              </w:rPr>
+              <w:t>Bejelentkezés</w:t>
+            </w:r>
+            <w:r>
+              <w:rPr>
+                <w:rFonts w:ascii="Times New Roman" w:hAnsi="Times New Roman" w:cs="Times New Roman"/>
+                <w:noProof/>
+                <w:webHidden/>
+                <w:color w:val="FFFFFF" w:themeColor="background1"/>
+                <w:sz w:val="32"/>
+                <w:szCs w:val="32"/>
+              </w:rPr>
+              <w:tab/>
+            </w:r>
+            <w:r>
+              <w:rPr>
+                <w:rFonts w:ascii="Times New Roman" w:hAnsi="Times New Roman" w:cs="Times New Roman"/>
+                <w:noProof/>
+                <w:webHidden/>
+                <w:color w:val="FFFFFF" w:themeColor="background1"/>
+                <w:sz w:val="32"/>
+                <w:szCs w:val="32"/>
+              </w:rPr>
+              <w:fldChar w:fldCharType="begin"/>
+            </w:r>
+            <w:r>
+              <w:rPr>
+                <w:rFonts w:ascii="Times New Roman" w:hAnsi="Times New Roman" w:cs="Times New Roman"/>
+                <w:noProof/>
+                <w:webHidden/>
+                <w:color w:val="FFFFFF" w:themeColor="background1"/>
+                <w:sz w:val="32"/>
+                <w:szCs w:val="32"/>
+              </w:rPr>
+              <w:instrText xml:space="preserve"> PAGEREF _Toc196662950 \h </w:instrText>
+            </w:r>
+            <w:r>
+              <w:rPr>
+                <w:rFonts w:ascii="Times New Roman" w:hAnsi="Times New Roman" w:cs="Times New Roman"/>
+                <w:noProof/>
+                <w:webHidden/>
+                <w:color w:val="FFFFFF" w:themeColor="background1"/>
+                <w:sz w:val="32"/>
+                <w:szCs w:val="32"/>
+              </w:rPr>
+            </w:r>
+            <w:r>
+              <w:rPr>
+                <w:rFonts w:ascii="Times New Roman" w:hAnsi="Times New Roman" w:cs="Times New Roman"/>
+                <w:noProof/>
+                <w:webHidden/>
+                <w:color w:val="FFFFFF" w:themeColor="background1"/>
+                <w:sz w:val="32"/>
+                <w:szCs w:val="32"/>
+              </w:rPr>
+              <w:fldChar w:fldCharType="separate"/>
+            </w:r>
+            <w:r>
+              <w:rPr>
+                <w:rFonts w:ascii="Times New Roman" w:hAnsi="Times New Roman" w:cs="Times New Roman"/>
+                <w:noProof/>
+                <w:webHidden/>
+                <w:color w:val="FFFFFF" w:themeColor="background1"/>
+                <w:sz w:val="32"/>
+                <w:szCs w:val="32"/>
+              </w:rPr>
+              <w:t>5</w:t>
+            </w:r>
+            <w:r>
+              <w:rPr>
+                <w:rFonts w:ascii="Times New Roman" w:hAnsi="Times New Roman" w:cs="Times New Roman"/>
+                <w:noProof/>
+                <w:webHidden/>
+                <w:color w:val="FFFFFF" w:themeColor="background1"/>
+                <w:sz w:val="32"/>
+                <w:szCs w:val="32"/>
+              </w:rPr>
+              <w:fldChar w:fldCharType="end"/>
+            </w:r>
+          </w:hyperlink>
+        </w:p>
+        <w:p>
+          <w:pPr>
+            <w:pStyle w:val="TJ1"/>
+            <w:tabs>
+              <w:tab w:val="right" w:leader="dot" w:pos="9060"/>
+            </w:tabs>
+            <w:spacing w:after="240" w:line="240" w:lineRule="auto"/>
+            <w:rPr>
+              <w:rFonts w:ascii="Times New Roman" w:eastAsiaTheme="minorEastAsia" w:hAnsi="Times New Roman" w:cs="Times New Roman"/>
+              <w:noProof/>
+              <w:color w:val="FFFFFF" w:themeColor="background1"/>
+              <w:sz w:val="32"/>
+              <w:szCs w:val="32"/>
+              <w:lang w:eastAsia="hu-HU"/>
+            </w:rPr>
+          </w:pPr>
+          <w:hyperlink w:anchor="_Toc196662951" w:history="1">
+            <w:r>
+              <w:rPr>
+                <w:rStyle w:val="Hiperhivatkozs"/>
+                <w:rFonts w:ascii="Times New Roman" w:hAnsi="Times New Roman" w:cs="Times New Roman"/>
+                <w:b/>
+                <w:noProof/>
+                <w:color w:val="FFFFFF" w:themeColor="background1"/>
+                <w:sz w:val="32"/>
+                <w:szCs w:val="32"/>
+                <w:lang w:eastAsia="hu-HU"/>
+              </w:rPr>
+              <w:t>Kisállat feltöltése</w:t>
+            </w:r>
+            <w:r>
+              <w:rPr>
+                <w:rFonts w:ascii="Times New Roman" w:hAnsi="Times New Roman" w:cs="Times New Roman"/>
+                <w:noProof/>
+                <w:webHidden/>
+                <w:color w:val="FFFFFF" w:themeColor="background1"/>
+                <w:sz w:val="32"/>
+                <w:szCs w:val="32"/>
+              </w:rPr>
+              <w:tab/>
+            </w:r>
+            <w:r>
+              <w:rPr>
+                <w:rFonts w:ascii="Times New Roman" w:hAnsi="Times New Roman" w:cs="Times New Roman"/>
+                <w:noProof/>
+                <w:webHidden/>
+                <w:color w:val="FFFFFF" w:themeColor="background1"/>
+                <w:sz w:val="32"/>
+                <w:szCs w:val="32"/>
+              </w:rPr>
+              <w:fldChar w:fldCharType="begin"/>
+            </w:r>
+            <w:r>
+              <w:rPr>
+                <w:rFonts w:ascii="Times New Roman" w:hAnsi="Times New Roman" w:cs="Times New Roman"/>
+                <w:noProof/>
+                <w:webHidden/>
+                <w:color w:val="FFFFFF" w:themeColor="background1"/>
+                <w:sz w:val="32"/>
+                <w:szCs w:val="32"/>
+              </w:rPr>
+              <w:instrText xml:space="preserve"> PAGEREF _Toc196662951 \h </w:instrText>
+            </w:r>
+            <w:r>
+              <w:rPr>
+                <w:rFonts w:ascii="Times New Roman" w:hAnsi="Times New Roman" w:cs="Times New Roman"/>
+                <w:noProof/>
+                <w:webHidden/>
+                <w:color w:val="FFFFFF" w:themeColor="background1"/>
+                <w:sz w:val="32"/>
+                <w:szCs w:val="32"/>
+              </w:rPr>
+            </w:r>
+            <w:r>
+              <w:rPr>
+                <w:rFonts w:ascii="Times New Roman" w:hAnsi="Times New Roman" w:cs="Times New Roman"/>
+                <w:noProof/>
+                <w:webHidden/>
+                <w:color w:val="FFFFFF" w:themeColor="background1"/>
+                <w:sz w:val="32"/>
+                <w:szCs w:val="32"/>
+              </w:rPr>
+              <w:fldChar w:fldCharType="separate"/>
+            </w:r>
+            <w:r>
+              <w:rPr>
+                <w:rFonts w:ascii="Times New Roman" w:hAnsi="Times New Roman" w:cs="Times New Roman"/>
+                <w:noProof/>
+                <w:webHidden/>
+                <w:color w:val="FFFFFF" w:themeColor="background1"/>
+                <w:sz w:val="32"/>
+                <w:szCs w:val="32"/>
+              </w:rPr>
+              <w:t>7</w:t>
+            </w:r>
+            <w:r>
+              <w:rPr>
+                <w:rFonts w:ascii="Times New Roman" w:hAnsi="Times New Roman" w:cs="Times New Roman"/>
+                <w:noProof/>
+                <w:webHidden/>
+                <w:color w:val="FFFFFF" w:themeColor="background1"/>
+                <w:sz w:val="32"/>
+                <w:szCs w:val="32"/>
+              </w:rPr>
+              <w:fldChar w:fldCharType="end"/>
+            </w:r>
+          </w:hyperlink>
+        </w:p>
+        <w:p>
+          <w:pPr>
+            <w:pStyle w:val="TJ1"/>
+            <w:tabs>
+              <w:tab w:val="right" w:leader="dot" w:pos="9060"/>
+            </w:tabs>
+            <w:spacing w:after="240" w:line="240" w:lineRule="auto"/>
+            <w:rPr>
+              <w:rFonts w:ascii="Times New Roman" w:eastAsiaTheme="minorEastAsia" w:hAnsi="Times New Roman" w:cs="Times New Roman"/>
+              <w:noProof/>
+              <w:color w:val="FFFFFF" w:themeColor="background1"/>
+              <w:sz w:val="32"/>
+              <w:szCs w:val="32"/>
+              <w:lang w:eastAsia="hu-HU"/>
+            </w:rPr>
+          </w:pPr>
+          <w:hyperlink w:anchor="_Toc196662952" w:history="1">
+            <w:r>
+              <w:rPr>
+                <w:rStyle w:val="Hiperhivatkozs"/>
+                <w:rFonts w:ascii="Times New Roman" w:hAnsi="Times New Roman" w:cs="Times New Roman"/>
+                <w:b/>
+                <w:noProof/>
+                <w:color w:val="FFFFFF" w:themeColor="background1"/>
+                <w:sz w:val="32"/>
+                <w:szCs w:val="32"/>
+                <w:lang w:eastAsia="hu-HU"/>
+              </w:rPr>
+              <w:t>Állatok keresése és szűrése</w:t>
+            </w:r>
+            <w:r>
+              <w:rPr>
+                <w:rFonts w:ascii="Times New Roman" w:hAnsi="Times New Roman" w:cs="Times New Roman"/>
+                <w:noProof/>
+                <w:webHidden/>
+                <w:color w:val="FFFFFF" w:themeColor="background1"/>
+                <w:sz w:val="32"/>
+                <w:szCs w:val="32"/>
+              </w:rPr>
+              <w:tab/>
+            </w:r>
+            <w:r>
+              <w:rPr>
+                <w:rFonts w:ascii="Times New Roman" w:hAnsi="Times New Roman" w:cs="Times New Roman"/>
+                <w:noProof/>
+                <w:webHidden/>
+                <w:color w:val="FFFFFF" w:themeColor="background1"/>
+                <w:sz w:val="32"/>
+                <w:szCs w:val="32"/>
+              </w:rPr>
+              <w:fldChar w:fldCharType="begin"/>
+            </w:r>
+            <w:r>
+              <w:rPr>
+                <w:rFonts w:ascii="Times New Roman" w:hAnsi="Times New Roman" w:cs="Times New Roman"/>
+                <w:noProof/>
+                <w:webHidden/>
+                <w:color w:val="FFFFFF" w:themeColor="background1"/>
+                <w:sz w:val="32"/>
+                <w:szCs w:val="32"/>
+              </w:rPr>
+              <w:instrText xml:space="preserve"> PAGEREF _Toc196662952 \h </w:instrText>
+            </w:r>
+            <w:r>
+              <w:rPr>
+                <w:rFonts w:ascii="Times New Roman" w:hAnsi="Times New Roman" w:cs="Times New Roman"/>
+                <w:noProof/>
+                <w:webHidden/>
+                <w:color w:val="FFFFFF" w:themeColor="background1"/>
+                <w:sz w:val="32"/>
+                <w:szCs w:val="32"/>
+              </w:rPr>
+            </w:r>
+            <w:r>
+              <w:rPr>
+                <w:rFonts w:ascii="Times New Roman" w:hAnsi="Times New Roman" w:cs="Times New Roman"/>
+                <w:noProof/>
+                <w:webHidden/>
+                <w:color w:val="FFFFFF" w:themeColor="background1"/>
+                <w:sz w:val="32"/>
+                <w:szCs w:val="32"/>
+              </w:rPr>
+              <w:fldChar w:fldCharType="separate"/>
+            </w:r>
+            <w:r>
+              <w:rPr>
+                <w:rFonts w:ascii="Times New Roman" w:hAnsi="Times New Roman" w:cs="Times New Roman"/>
+                <w:noProof/>
+                <w:webHidden/>
+                <w:color w:val="FFFFFF" w:themeColor="background1"/>
+                <w:sz w:val="32"/>
+                <w:szCs w:val="32"/>
+              </w:rPr>
+              <w:t>8</w:t>
+            </w:r>
+            <w:r>
+              <w:rPr>
+                <w:rFonts w:ascii="Times New Roman" w:hAnsi="Times New Roman" w:cs="Times New Roman"/>
+                <w:noProof/>
+                <w:webHidden/>
+                <w:color w:val="FFFFFF" w:themeColor="background1"/>
+                <w:sz w:val="32"/>
+                <w:szCs w:val="32"/>
+              </w:rPr>
+              <w:fldChar w:fldCharType="end"/>
+            </w:r>
+          </w:hyperlink>
+        </w:p>
+        <w:p>
+          <w:pPr>
+            <w:pStyle w:val="TJ1"/>
+            <w:tabs>
+              <w:tab w:val="right" w:leader="dot" w:pos="9060"/>
+            </w:tabs>
+            <w:spacing w:after="240" w:line="240" w:lineRule="auto"/>
+            <w:rPr>
+              <w:rFonts w:ascii="Times New Roman" w:eastAsiaTheme="minorEastAsia" w:hAnsi="Times New Roman" w:cs="Times New Roman"/>
+              <w:noProof/>
+              <w:color w:val="FFFFFF" w:themeColor="background1"/>
+              <w:sz w:val="32"/>
+              <w:szCs w:val="32"/>
+              <w:lang w:eastAsia="hu-HU"/>
+            </w:rPr>
+          </w:pPr>
+          <w:hyperlink w:anchor="_Toc196662953" w:history="1">
+            <w:r>
+              <w:rPr>
+                <w:rStyle w:val="Hiperhivatkozs"/>
+                <w:rFonts w:ascii="Times New Roman" w:hAnsi="Times New Roman" w:cs="Times New Roman"/>
+                <w:b/>
+                <w:noProof/>
+                <w:color w:val="FFFFFF" w:themeColor="background1"/>
+                <w:sz w:val="32"/>
+                <w:szCs w:val="32"/>
+                <w:lang w:eastAsia="hu-HU"/>
+              </w:rPr>
+              <w:t>Chat és kedvencek</w:t>
+            </w:r>
+            <w:r>
+              <w:rPr>
+                <w:rFonts w:ascii="Times New Roman" w:hAnsi="Times New Roman" w:cs="Times New Roman"/>
+                <w:noProof/>
+                <w:webHidden/>
+                <w:color w:val="FFFFFF" w:themeColor="background1"/>
+                <w:sz w:val="32"/>
+                <w:szCs w:val="32"/>
+              </w:rPr>
+              <w:tab/>
+            </w:r>
+            <w:r>
+              <w:rPr>
+                <w:rFonts w:ascii="Times New Roman" w:hAnsi="Times New Roman" w:cs="Times New Roman"/>
+                <w:noProof/>
+                <w:webHidden/>
+                <w:color w:val="FFFFFF" w:themeColor="background1"/>
+                <w:sz w:val="32"/>
+                <w:szCs w:val="32"/>
+              </w:rPr>
+              <w:fldChar w:fldCharType="begin"/>
+            </w:r>
+            <w:r>
+              <w:rPr>
+                <w:rFonts w:ascii="Times New Roman" w:hAnsi="Times New Roman" w:cs="Times New Roman"/>
+                <w:noProof/>
+                <w:webHidden/>
+                <w:color w:val="FFFFFF" w:themeColor="background1"/>
+                <w:sz w:val="32"/>
+                <w:szCs w:val="32"/>
+              </w:rPr>
+              <w:instrText xml:space="preserve"> PAGEREF _Toc196662953 \h </w:instrText>
+            </w:r>
+            <w:r>
+              <w:rPr>
+                <w:rFonts w:ascii="Times New Roman" w:hAnsi="Times New Roman" w:cs="Times New Roman"/>
+                <w:noProof/>
+                <w:webHidden/>
+                <w:color w:val="FFFFFF" w:themeColor="background1"/>
+                <w:sz w:val="32"/>
+                <w:szCs w:val="32"/>
+              </w:rPr>
+            </w:r>
+            <w:r>
+              <w:rPr>
+                <w:rFonts w:ascii="Times New Roman" w:hAnsi="Times New Roman" w:cs="Times New Roman"/>
+                <w:noProof/>
+                <w:webHidden/>
+                <w:color w:val="FFFFFF" w:themeColor="background1"/>
+                <w:sz w:val="32"/>
+                <w:szCs w:val="32"/>
+              </w:rPr>
+              <w:fldChar w:fldCharType="separate"/>
+            </w:r>
+            <w:r>
+              <w:rPr>
+                <w:rFonts w:ascii="Times New Roman" w:hAnsi="Times New Roman" w:cs="Times New Roman"/>
+                <w:noProof/>
+                <w:webHidden/>
+                <w:color w:val="FFFFFF" w:themeColor="background1"/>
+                <w:sz w:val="32"/>
+                <w:szCs w:val="32"/>
+              </w:rPr>
+              <w:t>9</w:t>
+            </w:r>
+            <w:r>
+              <w:rPr>
+                <w:rFonts w:ascii="Times New Roman" w:hAnsi="Times New Roman" w:cs="Times New Roman"/>
+                <w:noProof/>
+                <w:webHidden/>
+                <w:color w:val="FFFFFF" w:themeColor="background1"/>
+                <w:sz w:val="32"/>
+                <w:szCs w:val="32"/>
+              </w:rPr>
+              <w:fldChar w:fldCharType="end"/>
+            </w:r>
+          </w:hyperlink>
+        </w:p>
+        <w:p>
+          <w:pPr>
+            <w:pStyle w:val="TJ1"/>
+            <w:tabs>
+              <w:tab w:val="right" w:leader="dot" w:pos="9060"/>
+            </w:tabs>
+            <w:spacing w:after="240" w:line="240" w:lineRule="auto"/>
+            <w:rPr>
+              <w:rFonts w:ascii="Times New Roman" w:eastAsiaTheme="minorEastAsia" w:hAnsi="Times New Roman" w:cs="Times New Roman"/>
+              <w:noProof/>
+              <w:color w:val="FFFFFF" w:themeColor="background1"/>
+              <w:sz w:val="32"/>
+              <w:szCs w:val="32"/>
+              <w:lang w:eastAsia="hu-HU"/>
+            </w:rPr>
+          </w:pPr>
+          <w:hyperlink w:anchor="_Toc196662954" w:history="1">
+            <w:r>
+              <w:rPr>
+                <w:rStyle w:val="Hiperhivatkozs"/>
+                <w:rFonts w:ascii="Times New Roman" w:hAnsi="Times New Roman" w:cs="Times New Roman"/>
+                <w:b/>
+                <w:noProof/>
+                <w:color w:val="FFFFFF" w:themeColor="background1"/>
+                <w:sz w:val="32"/>
+                <w:szCs w:val="32"/>
+                <w:lang w:eastAsia="hu-HU"/>
+              </w:rPr>
+              <w:t>Menhelyek</w:t>
+            </w:r>
+            <w:r>
+              <w:rPr>
+                <w:rFonts w:ascii="Times New Roman" w:hAnsi="Times New Roman" w:cs="Times New Roman"/>
+                <w:noProof/>
+                <w:webHidden/>
+                <w:color w:val="FFFFFF" w:themeColor="background1"/>
+                <w:sz w:val="32"/>
+                <w:szCs w:val="32"/>
+              </w:rPr>
+              <w:tab/>
+            </w:r>
+            <w:r>
+              <w:rPr>
+                <w:rFonts w:ascii="Times New Roman" w:hAnsi="Times New Roman" w:cs="Times New Roman"/>
+                <w:noProof/>
+                <w:webHidden/>
+                <w:color w:val="FFFFFF" w:themeColor="background1"/>
+                <w:sz w:val="32"/>
+                <w:szCs w:val="32"/>
+              </w:rPr>
+              <w:fldChar w:fldCharType="begin"/>
+            </w:r>
+            <w:r>
+              <w:rPr>
+                <w:rFonts w:ascii="Times New Roman" w:hAnsi="Times New Roman" w:cs="Times New Roman"/>
+                <w:noProof/>
+                <w:webHidden/>
+                <w:color w:val="FFFFFF" w:themeColor="background1"/>
+                <w:sz w:val="32"/>
+                <w:szCs w:val="32"/>
+              </w:rPr>
+              <w:instrText xml:space="preserve"> PAGEREF _Toc196662954 \h </w:instrText>
+            </w:r>
+            <w:r>
+              <w:rPr>
+                <w:rFonts w:ascii="Times New Roman" w:hAnsi="Times New Roman" w:cs="Times New Roman"/>
+                <w:noProof/>
+                <w:webHidden/>
+                <w:color w:val="FFFFFF" w:themeColor="background1"/>
+                <w:sz w:val="32"/>
+                <w:szCs w:val="32"/>
+              </w:rPr>
+            </w:r>
+            <w:r>
+              <w:rPr>
+                <w:rFonts w:ascii="Times New Roman" w:hAnsi="Times New Roman" w:cs="Times New Roman"/>
+                <w:noProof/>
+                <w:webHidden/>
+                <w:color w:val="FFFFFF" w:themeColor="background1"/>
+                <w:sz w:val="32"/>
+                <w:szCs w:val="32"/>
+              </w:rPr>
+              <w:fldChar w:fldCharType="separate"/>
+            </w:r>
+            <w:r>
+              <w:rPr>
+                <w:rFonts w:ascii="Times New Roman" w:hAnsi="Times New Roman" w:cs="Times New Roman"/>
+                <w:noProof/>
+                <w:webHidden/>
+                <w:color w:val="FFFFFF" w:themeColor="background1"/>
+                <w:sz w:val="32"/>
+                <w:szCs w:val="32"/>
+              </w:rPr>
+              <w:t>11</w:t>
+            </w:r>
+            <w:r>
+              <w:rPr>
+                <w:rFonts w:ascii="Times New Roman" w:hAnsi="Times New Roman" w:cs="Times New Roman"/>
+                <w:noProof/>
+                <w:webHidden/>
+                <w:color w:val="FFFFFF" w:themeColor="background1"/>
+                <w:sz w:val="32"/>
+                <w:szCs w:val="32"/>
+              </w:rPr>
+              <w:fldChar w:fldCharType="end"/>
+            </w:r>
+          </w:hyperlink>
+        </w:p>
+        <w:p>
+          <w:r>
+            <w:rPr>
+              <w:rFonts w:ascii="Times New Roman" w:hAnsi="Times New Roman" w:cs="Times New Roman"/>
+              <w:b/>
+              <w:bCs/>
+              <w:color w:val="FFFFFF" w:themeColor="background1"/>
+              <w:sz w:val="32"/>
+              <w:szCs w:val="32"/>
+            </w:rPr>
+            <w:fldChar w:fldCharType="end"/>
+          </w:r>
+        </w:p>
+      </w:sdtContent>
+    </w:sdt>
+    <w:p>
+      <w:pPr>
+        <w:rPr>
+          <w:rFonts w:ascii="Times New Roman" w:eastAsiaTheme="majorEastAsia" w:hAnsi="Times New Roman" w:cs="Times New Roman"/>
+          <w:b/>
+          <w:noProof/>
+          <w:color w:val="FFFFFF" w:themeColor="background1"/>
+          <w:sz w:val="44"/>
+          <w:szCs w:val="44"/>
+          <w:lang w:eastAsia="hu-HU"/>
+        </w:rPr>
+      </w:pPr>
+      <w:r>
+        <w:rPr>
+          <w:rFonts w:ascii="Times New Roman" w:hAnsi="Times New Roman" w:cs="Times New Roman"/>
+          <w:b/>
+          <w:noProof/>
+          <w:color w:val="FFFFFF" w:themeColor="background1"/>
+          <w:sz w:val="44"/>
+          <w:szCs w:val="44"/>
+          <w:lang w:eastAsia="hu-HU"/>
+        </w:rPr>
+        <w:br w:type="page"/>
+      </w:r>
+    </w:p>
     <w:p>
       <w:pPr>
         <w:pStyle w:val="Cmsor1"/>
@@ -1038,6 +1932,7 @@
           <w:lang w:eastAsia="hu-HU"/>
         </w:rPr>
       </w:pPr>
+      <w:bookmarkStart w:id="1" w:name="_Toc196662947"/>
       <w:r>
         <w:rPr>
           <w:rFonts w:ascii="Times New Roman" w:hAnsi="Times New Roman" w:cs="Times New Roman"/>
@@ -1051,6 +1946,7 @@
         <w:lastRenderedPageBreak/>
         <w:t>Bevezető</w:t>
       </w:r>
+      <w:bookmarkEnd w:id="1"/>
     </w:p>
     <w:p>
       <w:pPr>
@@ -1068,43 +1964,7 @@
           <w:sz w:val="32"/>
           <w:szCs w:val="32"/>
         </w:rPr>
-        <w:t xml:space="preserve">Üdvözlünk a </w:t>
-      </w:r>
-      <w:proofErr w:type="spellStart"/>
-      <w:r>
-        <w:rPr>
-          <w:color w:val="FFFFFF" w:themeColor="background1"/>
-          <w:sz w:val="32"/>
-          <w:szCs w:val="32"/>
-        </w:rPr>
-        <w:t>PetConnect</w:t>
-      </w:r>
-      <w:proofErr w:type="spellEnd"/>
-      <w:r>
-        <w:rPr>
-          <w:color w:val="FFFFFF" w:themeColor="background1"/>
-          <w:sz w:val="32"/>
-          <w:szCs w:val="32"/>
-        </w:rPr>
-        <w:t xml:space="preserve"> oldalán, ahol kisállatok és szerető gazdik találhatnak egymásra! Weboldalunk célja, hogy segítsünk az otthont kereső állatok számára megbízható és gondoskodó befogadókat találni. Az oldal használata egyszerű és felhasználóbarát, azonban bizonyos </w:t>
-      </w:r>
-      <w:proofErr w:type="gramStart"/>
-      <w:r>
-        <w:rPr>
-          <w:color w:val="FFFFFF" w:themeColor="background1"/>
-          <w:sz w:val="32"/>
-          <w:szCs w:val="32"/>
-        </w:rPr>
-        <w:t>funkciók</w:t>
-      </w:r>
-      <w:proofErr w:type="gramEnd"/>
-      <w:r>
-        <w:rPr>
-          <w:color w:val="FFFFFF" w:themeColor="background1"/>
-          <w:sz w:val="32"/>
-          <w:szCs w:val="32"/>
-        </w:rPr>
-        <w:t xml:space="preserve"> eléréséhez regisztráció szükséges.</w:t>
+        <w:t>Üdvözlünk a PetConnect oldalán, ahol kisállatok és szerető gazdik találhatnak egymásra! Weboldalunk célja, hogy segítsünk az otthont kereső állatok számára megbízható és gondoskodó befogadókat találni. Az oldal használata egyszerű és felhasználóbarát, azonban bizonyos funkciók eléréséhez regisztráció szükséges.</w:t>
       </w:r>
     </w:p>
     <w:p>
@@ -1118,6 +1978,7 @@
           <w:szCs w:val="44"/>
         </w:rPr>
       </w:pPr>
+      <w:bookmarkStart w:id="2" w:name="_Toc196662948"/>
       <w:r>
         <w:rPr>
           <w:rFonts w:ascii="Times New Roman" w:hAnsi="Times New Roman" w:cs="Times New Roman"/>
@@ -1126,9 +1987,56 @@
           <w:sz w:val="44"/>
           <w:szCs w:val="44"/>
         </w:rPr>
-        <w:t xml:space="preserve">Hogyan működik a </w:t>
-      </w:r>
-      <w:proofErr w:type="spellStart"/>
+        <w:t>Hogyan működik a PetConnect?</w:t>
+      </w:r>
+      <w:bookmarkEnd w:id="2"/>
+    </w:p>
+    <w:p>
+      <w:pPr>
+        <w:pStyle w:val="NormlWeb"/>
+        <w:rPr>
+          <w:color w:val="FFFFFF" w:themeColor="background1"/>
+          <w:sz w:val="32"/>
+          <w:szCs w:val="32"/>
+        </w:rPr>
+      </w:pPr>
+      <w:r>
+        <w:rPr>
+          <w:color w:val="FFFFFF" w:themeColor="background1"/>
+          <w:sz w:val="32"/>
+          <w:szCs w:val="32"/>
+        </w:rPr>
+        <w:t>A PetConnect lehetővé teszi, hogy gazdik és menhelyek feltöltsék azokat a kisállatokat, akiknek új otthonra van szükségük. Az érdeklődők pedig böngészhetnek a hirdetések között, és kapcsolatba léphetnek a feltöltőkkel. Az alábbiakban részletesen bemutatjuk az oldal fő funkcióit.</w:t>
+      </w:r>
+    </w:p>
+    <w:p>
+      <w:pPr>
+        <w:pStyle w:val="NormlWeb"/>
+        <w:rPr>
+          <w:color w:val="FFFFFF" w:themeColor="background1"/>
+          <w:sz w:val="32"/>
+          <w:szCs w:val="32"/>
+        </w:rPr>
+      </w:pPr>
+    </w:p>
+    <w:p>
+      <w:pPr>
+        <w:rPr>
+          <w:rFonts w:ascii="Times New Roman" w:eastAsia="Times New Roman" w:hAnsi="Times New Roman" w:cs="Times New Roman"/>
+          <w:color w:val="FFFFFF" w:themeColor="background1"/>
+          <w:sz w:val="32"/>
+          <w:szCs w:val="32"/>
+          <w:lang w:eastAsia="hu-HU"/>
+        </w:rPr>
+      </w:pPr>
+      <w:r>
+        <w:rPr>
+          <w:color w:val="FFFFFF" w:themeColor="background1"/>
+          <w:sz w:val="32"/>
+          <w:szCs w:val="32"/>
+        </w:rPr>
+        <w:br w:type="page"/>
+      </w:r>
       <w:r>
         <w:rPr>
           <w:rFonts w:ascii="Times New Roman" w:hAnsi="Times New Roman" w:cs="Times New Roman"/>
@@ -1137,128 +2045,6 @@
           <w:sz w:val="44"/>
           <w:szCs w:val="44"/>
         </w:rPr>
-        <w:t>PetConnect</w:t>
-      </w:r>
-      <w:proofErr w:type="spellEnd"/>
-      <w:r>
-        <w:rPr>
-          <w:rFonts w:ascii="Times New Roman" w:hAnsi="Times New Roman" w:cs="Times New Roman"/>
-          <w:b/>
-          <w:color w:val="FFFFFF" w:themeColor="background1"/>
-          <w:sz w:val="44"/>
-          <w:szCs w:val="44"/>
-        </w:rPr>
-        <w:t>?</w:t>
-      </w:r>
-    </w:p>
-    <w:p>
-      <w:pPr>
-        <w:pStyle w:val="NormlWeb"/>
-        <w:rPr>
-          <w:color w:val="FFFFFF" w:themeColor="background1"/>
-          <w:sz w:val="32"/>
-          <w:szCs w:val="32"/>
-        </w:rPr>
-      </w:pPr>
-      <w:r>
-        <w:rPr>
-          <w:color w:val="FFFFFF" w:themeColor="background1"/>
-          <w:sz w:val="32"/>
-          <w:szCs w:val="32"/>
-        </w:rPr>
-        <w:t xml:space="preserve">A </w:t>
-      </w:r>
-      <w:proofErr w:type="spellStart"/>
-      <w:r>
-        <w:rPr>
-          <w:color w:val="FFFFFF" w:themeColor="background1"/>
-          <w:sz w:val="32"/>
-          <w:szCs w:val="32"/>
-        </w:rPr>
-        <w:t>PetConnect</w:t>
-      </w:r>
-      <w:proofErr w:type="spellEnd"/>
-      <w:r>
-        <w:rPr>
-          <w:color w:val="FFFFFF" w:themeColor="background1"/>
-          <w:sz w:val="32"/>
-          <w:szCs w:val="32"/>
-        </w:rPr>
-        <w:t xml:space="preserve"> lehetővé teszi, hogy gazdik és menhelyek </w:t>
-      </w:r>
-      <w:proofErr w:type="spellStart"/>
-      <w:r>
-        <w:rPr>
-          <w:color w:val="FFFFFF" w:themeColor="background1"/>
-          <w:sz w:val="32"/>
-          <w:szCs w:val="32"/>
-        </w:rPr>
-        <w:t>feltöltsék</w:t>
-      </w:r>
-      <w:proofErr w:type="spellEnd"/>
-      <w:r>
-        <w:rPr>
-          <w:color w:val="FFFFFF" w:themeColor="background1"/>
-          <w:sz w:val="32"/>
-          <w:szCs w:val="32"/>
-        </w:rPr>
-        <w:t xml:space="preserve"> azokat a kisállatokat, akiknek új otthonra van szükségük. Az érdeklődők pedig böngészhetnek a hirdetések között, és kapcsolatba léphetnek a feltöltőkkel. Az alábbiakban részletesen bemutatjuk az oldal fő </w:t>
-      </w:r>
-      <w:proofErr w:type="gramStart"/>
-      <w:r>
-        <w:rPr>
-          <w:color w:val="FFFFFF" w:themeColor="background1"/>
-          <w:sz w:val="32"/>
-          <w:szCs w:val="32"/>
-        </w:rPr>
-        <w:t>funkcióit</w:t>
-      </w:r>
-      <w:proofErr w:type="gramEnd"/>
-      <w:r>
-        <w:rPr>
-          <w:color w:val="FFFFFF" w:themeColor="background1"/>
-          <w:sz w:val="32"/>
-          <w:szCs w:val="32"/>
-        </w:rPr>
-        <w:t>.</w:t>
-      </w:r>
-    </w:p>
-    <w:p>
-      <w:pPr>
-        <w:pStyle w:val="NormlWeb"/>
-        <w:rPr>
-          <w:color w:val="FFFFFF" w:themeColor="background1"/>
-          <w:sz w:val="32"/>
-          <w:szCs w:val="32"/>
-        </w:rPr>
-      </w:pPr>
-    </w:p>
-    <w:p>
-      <w:pPr>
-        <w:rPr>
-          <w:rFonts w:ascii="Times New Roman" w:eastAsia="Times New Roman" w:hAnsi="Times New Roman" w:cs="Times New Roman"/>
-          <w:color w:val="FFFFFF" w:themeColor="background1"/>
-          <w:sz w:val="32"/>
-          <w:szCs w:val="32"/>
-          <w:lang w:eastAsia="hu-HU"/>
-        </w:rPr>
-      </w:pPr>
-      <w:r>
-        <w:rPr>
-          <w:color w:val="FFFFFF" w:themeColor="background1"/>
-          <w:sz w:val="32"/>
-          <w:szCs w:val="32"/>
-        </w:rPr>
-        <w:br w:type="page"/>
-      </w:r>
-      <w:r>
-        <w:rPr>
-          <w:rFonts w:ascii="Times New Roman" w:hAnsi="Times New Roman" w:cs="Times New Roman"/>
-          <w:b/>
-          <w:color w:val="FFFFFF" w:themeColor="background1"/>
-          <w:sz w:val="44"/>
-          <w:szCs w:val="44"/>
-        </w:rPr>
         <w:lastRenderedPageBreak/>
         <w:t>Az oldal megtekintése</w:t>
       </w:r>
@@ -1283,9 +2069,8 @@
           <w:szCs w:val="32"/>
           <w:lang w:eastAsia="hu-HU"/>
         </w:rPr>
-        <w:t xml:space="preserve">A </w:t>
-      </w:r>
-      <w:proofErr w:type="spellStart"/>
+        <w:t xml:space="preserve">A PetConnect-et bárki böngészheti regisztráció nélkül is. </w:t>
+      </w:r>
       <w:r>
         <w:rPr>
           <w:rFonts w:ascii="Times New Roman" w:eastAsia="Times New Roman" w:hAnsi="Times New Roman" w:cs="Times New Roman"/>
@@ -1294,9 +2079,8 @@
           <w:szCs w:val="32"/>
           <w:lang w:eastAsia="hu-HU"/>
         </w:rPr>
-        <w:t>PetConnect</w:t>
-      </w:r>
-      <w:proofErr w:type="spellEnd"/>
+        <w:t>A Pets oldalon m</w:t>
+      </w:r>
       <w:r>
         <w:rPr>
           <w:rFonts w:ascii="Times New Roman" w:eastAsia="Times New Roman" w:hAnsi="Times New Roman" w:cs="Times New Roman"/>
@@ -1305,9 +2089,11 @@
           <w:szCs w:val="32"/>
           <w:lang w:eastAsia="hu-HU"/>
         </w:rPr>
-        <w:t xml:space="preserve">-et bárki böngészheti regisztráció nélkül is. </w:t>
-      </w:r>
-      <w:r>
+        <w:t>egnézheted a gazdikereső kisállatokat, és információkat találhatsz róluk. Az állatok adatlapján megtalálod a nevüket, korukat, fajtájukat és a jelenlegi tartózkodási helyüket. Egyes gazdik részletes leírást is mellékelnek a kedvencükhöz.</w:t>
+      </w:r>
+    </w:p>
+    <w:p>
+      <w:pPr>
         <w:rPr>
           <w:rFonts w:ascii="Times New Roman" w:eastAsia="Times New Roman" w:hAnsi="Times New Roman" w:cs="Times New Roman"/>
           <w:color w:val="FFFFFF" w:themeColor="background1"/>
@@ -1315,9 +2101,7 @@
           <w:szCs w:val="32"/>
           <w:lang w:eastAsia="hu-HU"/>
         </w:rPr>
-        <w:t xml:space="preserve">A </w:t>
-      </w:r>
-      <w:proofErr w:type="spellStart"/>
+      </w:pPr>
       <w:r>
         <w:rPr>
           <w:rFonts w:ascii="Times New Roman" w:eastAsia="Times New Roman" w:hAnsi="Times New Roman" w:cs="Times New Roman"/>
@@ -1326,10 +2110,11 @@
           <w:szCs w:val="32"/>
           <w:lang w:eastAsia="hu-HU"/>
         </w:rPr>
-        <w:t>Pets</w:t>
-      </w:r>
-      <w:proofErr w:type="spellEnd"/>
-      <w:r>
+        <w:t>Ha szimpatikus egy állat, jegyezd meg a nevét, vagy később visszakeresheted a szűrési lehetőségekkel.</w:t>
+      </w:r>
+    </w:p>
+    <w:p>
+      <w:pPr>
         <w:rPr>
           <w:rFonts w:ascii="Times New Roman" w:eastAsia="Times New Roman" w:hAnsi="Times New Roman" w:cs="Times New Roman"/>
           <w:color w:val="FFFFFF" w:themeColor="background1"/>
@@ -1337,9 +2122,10 @@
           <w:szCs w:val="32"/>
           <w:lang w:eastAsia="hu-HU"/>
         </w:rPr>
-        <w:t xml:space="preserve"> oldalon m</w:t>
-      </w:r>
-      <w:r>
+      </w:pPr>
+    </w:p>
+    <w:p>
+      <w:pPr>
         <w:rPr>
           <w:rFonts w:ascii="Times New Roman" w:eastAsia="Times New Roman" w:hAnsi="Times New Roman" w:cs="Times New Roman"/>
           <w:color w:val="FFFFFF" w:themeColor="background1"/>
@@ -1347,10 +2133,10 @@
           <w:szCs w:val="32"/>
           <w:lang w:eastAsia="hu-HU"/>
         </w:rPr>
-        <w:t xml:space="preserve">egnézheted a gazdikereső kisállatokat, és </w:t>
-      </w:r>
-      <w:proofErr w:type="gramStart"/>
-      <w:r>
+      </w:pPr>
+    </w:p>
+    <w:p>
+      <w:pPr>
         <w:rPr>
           <w:rFonts w:ascii="Times New Roman" w:eastAsia="Times New Roman" w:hAnsi="Times New Roman" w:cs="Times New Roman"/>
           <w:color w:val="FFFFFF" w:themeColor="background1"/>
@@ -1358,94 +2144,6 @@
           <w:szCs w:val="32"/>
           <w:lang w:eastAsia="hu-HU"/>
         </w:rPr>
-        <w:t>információkat</w:t>
-      </w:r>
-      <w:proofErr w:type="gramEnd"/>
-      <w:r>
-        <w:rPr>
-          <w:rFonts w:ascii="Times New Roman" w:eastAsia="Times New Roman" w:hAnsi="Times New Roman" w:cs="Times New Roman"/>
-          <w:color w:val="FFFFFF" w:themeColor="background1"/>
-          <w:sz w:val="32"/>
-          <w:szCs w:val="32"/>
-          <w:lang w:eastAsia="hu-HU"/>
-        </w:rPr>
-        <w:t xml:space="preserve"> találhatsz róluk. Az állatok adatlapján megtalálod a nevüket, korukat, fajtájukat és a jelenlegi tartózkodási helyüket. Egyes gazdik részletes leírást is mellékelnek a kedvencükhöz.</w:t>
-      </w:r>
-    </w:p>
-    <w:p>
-      <w:pPr>
-        <w:rPr>
-          <w:rFonts w:ascii="Times New Roman" w:eastAsia="Times New Roman" w:hAnsi="Times New Roman" w:cs="Times New Roman"/>
-          <w:color w:val="FFFFFF" w:themeColor="background1"/>
-          <w:sz w:val="32"/>
-          <w:szCs w:val="32"/>
-          <w:lang w:eastAsia="hu-HU"/>
-        </w:rPr>
-      </w:pPr>
-      <w:r>
-        <w:rPr>
-          <w:rFonts w:ascii="Times New Roman" w:eastAsia="Times New Roman" w:hAnsi="Times New Roman" w:cs="Times New Roman"/>
-          <w:color w:val="FFFFFF" w:themeColor="background1"/>
-          <w:sz w:val="32"/>
-          <w:szCs w:val="32"/>
-          <w:lang w:eastAsia="hu-HU"/>
-        </w:rPr>
-        <w:t xml:space="preserve">Ha </w:t>
-      </w:r>
-      <w:proofErr w:type="gramStart"/>
-      <w:r>
-        <w:rPr>
-          <w:rFonts w:ascii="Times New Roman" w:eastAsia="Times New Roman" w:hAnsi="Times New Roman" w:cs="Times New Roman"/>
-          <w:color w:val="FFFFFF" w:themeColor="background1"/>
-          <w:sz w:val="32"/>
-          <w:szCs w:val="32"/>
-          <w:lang w:eastAsia="hu-HU"/>
-        </w:rPr>
-        <w:t>szimpatikus</w:t>
-      </w:r>
-      <w:proofErr w:type="gramEnd"/>
-      <w:r>
-        <w:rPr>
-          <w:rFonts w:ascii="Times New Roman" w:eastAsia="Times New Roman" w:hAnsi="Times New Roman" w:cs="Times New Roman"/>
-          <w:color w:val="FFFFFF" w:themeColor="background1"/>
-          <w:sz w:val="32"/>
-          <w:szCs w:val="32"/>
-          <w:lang w:eastAsia="hu-HU"/>
-        </w:rPr>
-        <w:t xml:space="preserve"> egy állat, jegyezd meg a nevét, vagy később visszakeresheted a szűrési lehetőségekkel.</w:t>
-      </w:r>
-    </w:p>
-    <w:p>
-      <w:pPr>
-        <w:rPr>
-          <w:rFonts w:ascii="Times New Roman" w:eastAsia="Times New Roman" w:hAnsi="Times New Roman" w:cs="Times New Roman"/>
-          <w:color w:val="FFFFFF" w:themeColor="background1"/>
-          <w:sz w:val="32"/>
-          <w:szCs w:val="32"/>
-          <w:lang w:eastAsia="hu-HU"/>
-        </w:rPr>
-      </w:pPr>
-    </w:p>
-    <w:p>
-      <w:pPr>
-        <w:rPr>
-          <w:rFonts w:ascii="Times New Roman" w:eastAsia="Times New Roman" w:hAnsi="Times New Roman" w:cs="Times New Roman"/>
-          <w:color w:val="FFFFFF" w:themeColor="background1"/>
-          <w:sz w:val="32"/>
-          <w:szCs w:val="32"/>
-          <w:lang w:eastAsia="hu-HU"/>
-        </w:rPr>
-      </w:pPr>
-    </w:p>
-    <w:p>
-      <w:pPr>
-        <w:rPr>
-          <w:rFonts w:ascii="Times New Roman" w:eastAsia="Times New Roman" w:hAnsi="Times New Roman" w:cs="Times New Roman"/>
-          <w:color w:val="FFFFFF" w:themeColor="background1"/>
-          <w:sz w:val="32"/>
-          <w:szCs w:val="32"/>
-          <w:lang w:eastAsia="hu-HU"/>
-        </w:rPr>
       </w:pPr>
     </w:p>
     <w:p>
@@ -1459,24 +2157,21 @@
       <w:r>
         <w:rPr>
           <w:noProof/>
-          <w:color w:val="FFFFFF" w:themeColor="background1"/>
-          <w:sz w:val="32"/>
-          <w:szCs w:val="32"/>
           <w:lang w:eastAsia="hu-HU"/>
         </w:rPr>
         <w:drawing>
-          <wp:anchor distT="0" distB="0" distL="114300" distR="114300" simplePos="0" relativeHeight="251684864" behindDoc="0" locked="0" layoutInCell="1" allowOverlap="1" wp14:anchorId="775997BC" wp14:editId="431F0075">
+          <wp:anchor distT="0" distB="0" distL="114300" distR="114300" simplePos="0" relativeHeight="251688960" behindDoc="1" locked="0" layoutInCell="1" allowOverlap="1">
             <wp:simplePos x="0" y="0"/>
-            <wp:positionH relativeFrom="margin">
-              <wp:align>right</wp:align>
+            <wp:positionH relativeFrom="column">
+              <wp:posOffset>4445</wp:posOffset>
             </wp:positionH>
             <wp:positionV relativeFrom="paragraph">
-              <wp:posOffset>66343</wp:posOffset>
+              <wp:posOffset>635</wp:posOffset>
             </wp:positionV>
-            <wp:extent cx="5759450" cy="3545205"/>
-            <wp:effectExtent l="0" t="0" r="0" b="0"/>
+            <wp:extent cx="5759450" cy="3597505"/>
+            <wp:effectExtent l="0" t="0" r="0" b="3175"/>
             <wp:wrapNone/>
-            <wp:docPr id="3" name="Kép 3"/>
+            <wp:docPr id="2" name="Kép 2" descr="https://cdn.discordapp.com/attachments/1070785597389672450/1365657236562509835/image.png?ex=680f6c69&amp;is=680e1ae9&amp;hm=5c2626bd04ee5a0446a5b66e1f107abd338da17abb503dd77eaab2460b7ee113&amp;="/>
             <wp:cNvGraphicFramePr>
               <a:graphicFrameLocks xmlns:a="http://schemas.openxmlformats.org/drawingml/2006/main" noChangeAspect="1"/>
             </wp:cNvGraphicFramePr>
@@ -1484,33 +2179,46 @@
               <a:graphicData uri="http://schemas.openxmlformats.org/drawingml/2006/picture">
                 <pic:pic xmlns:pic="http://schemas.openxmlformats.org/drawingml/2006/picture">
                   <pic:nvPicPr>
-                    <pic:cNvPr id="3" name="pets.png"/>
-                    <pic:cNvPicPr/>
+                    <pic:cNvPr id="0" name="Picture 3" descr="https://cdn.discordapp.com/attachments/1070785597389672450/1365657236562509835/image.png?ex=680f6c69&amp;is=680e1ae9&amp;hm=5c2626bd04ee5a0446a5b66e1f107abd338da17abb503dd77eaab2460b7ee113&amp;="/>
+                    <pic:cNvPicPr>
+                      <a:picLocks noChangeAspect="1" noChangeArrowheads="1"/>
+                    </pic:cNvPicPr>
                   </pic:nvPicPr>
                   <pic:blipFill>
-                    <a:blip r:embed="rId14" cstate="print">
+                    <a:blip r:embed="rId16" cstate="print">
                       <a:extLst>
                         <a:ext uri="{28A0092B-C50C-407E-A947-70E740481C1C}">
                           <a14:useLocalDpi xmlns:a14="http://schemas.microsoft.com/office/drawing/2010/main" val="0"/>
                         </a:ext>
                       </a:extLst>
                     </a:blip>
+                    <a:srcRect/>
                     <a:stretch>
                       <a:fillRect/>
                     </a:stretch>
                   </pic:blipFill>
-                  <pic:spPr>
+                  <pic:spPr bwMode="auto">
                     <a:xfrm>
                       <a:off x="0" y="0"/>
-                      <a:ext cx="5759450" cy="3545205"/>
+                      <a:ext cx="5759450" cy="3597505"/>
                     </a:xfrm>
                     <a:prstGeom prst="rect">
                       <a:avLst/>
                     </a:prstGeom>
+                    <a:noFill/>
+                    <a:ln>
+                      <a:noFill/>
+                    </a:ln>
                   </pic:spPr>
                 </pic:pic>
               </a:graphicData>
             </a:graphic>
+            <wp14:sizeRelH relativeFrom="page">
+              <wp14:pctWidth>0</wp14:pctWidth>
+            </wp14:sizeRelH>
+            <wp14:sizeRelV relativeFrom="page">
+              <wp14:pctHeight>0</wp14:pctHeight>
+            </wp14:sizeRelV>
           </wp:anchor>
         </w:drawing>
       </w:r>
@@ -1542,13 +2250,13 @@
           <w:lang w:eastAsia="hu-HU"/>
         </w:rPr>
         <w:sectPr>
-          <w:footerReference w:type="default" r:id="rId15"/>
-          <w:footerReference w:type="first" r:id="rId16"/>
+          <w:footerReference w:type="even" r:id="rId17"/>
+          <w:footerReference w:type="default" r:id="rId18"/>
+          <w:footerReference w:type="first" r:id="rId19"/>
           <w:pgSz w:w="11906" w:h="16838" w:code="9"/>
           <w:pgMar w:top="1418" w:right="1418" w:bottom="1418" w:left="1418" w:header="709" w:footer="709" w:gutter="0"/>
-          <w:pgNumType w:start="0"/>
+          <w:pgNumType w:start="1"/>
           <w:cols w:space="708"/>
-          <w:titlePg/>
           <w:docGrid w:linePitch="360"/>
         </w:sectPr>
       </w:pPr>
@@ -1567,6 +2275,7 @@
           <w:lang w:eastAsia="hu-HU"/>
         </w:rPr>
       </w:pPr>
+      <w:bookmarkStart w:id="3" w:name="_Toc196662949"/>
       <w:r>
         <w:rPr>
           <w:rFonts w:ascii="Times New Roman" w:hAnsi="Times New Roman" w:cs="Times New Roman"/>
@@ -1580,6 +2289,7 @@
         <w:lastRenderedPageBreak/>
         <w:t>Regisztráció</w:t>
       </w:r>
+      <w:bookmarkEnd w:id="3"/>
     </w:p>
     <w:p>
       <w:pPr>
@@ -1610,29 +2320,7 @@
           <w:szCs w:val="32"/>
           <w:lang w:eastAsia="hu-HU"/>
         </w:rPr>
-        <w:t xml:space="preserve">Ha több </w:t>
-      </w:r>
-      <w:proofErr w:type="gramStart"/>
-      <w:r>
-        <w:rPr>
-          <w:rFonts w:ascii="Times New Roman" w:hAnsi="Times New Roman" w:cs="Times New Roman"/>
-          <w:color w:val="FFFFFF" w:themeColor="background1"/>
-          <w:sz w:val="32"/>
-          <w:szCs w:val="32"/>
-          <w:lang w:eastAsia="hu-HU"/>
-        </w:rPr>
-        <w:t>funkciót</w:t>
-      </w:r>
-      <w:proofErr w:type="gramEnd"/>
-      <w:r>
-        <w:rPr>
-          <w:rFonts w:ascii="Times New Roman" w:hAnsi="Times New Roman" w:cs="Times New Roman"/>
-          <w:color w:val="FFFFFF" w:themeColor="background1"/>
-          <w:sz w:val="32"/>
-          <w:szCs w:val="32"/>
-          <w:lang w:eastAsia="hu-HU"/>
-        </w:rPr>
-        <w:t xml:space="preserve"> szeretnél használni, regisztrál</w:t>
+        <w:t>Ha több funkciót szeretnél használni, regisztrál</w:t>
       </w:r>
       <w:r>
         <w:rPr>
@@ -1718,29 +2406,7 @@
           <w:szCs w:val="32"/>
           <w:lang w:eastAsia="hu-HU"/>
         </w:rPr>
-        <w:t xml:space="preserve"> </w:t>
-      </w:r>
-      <w:proofErr w:type="spellStart"/>
-      <w:r>
-        <w:rPr>
-          <w:rFonts w:ascii="Times New Roman" w:hAnsi="Times New Roman" w:cs="Times New Roman"/>
-          <w:color w:val="FFFFFF" w:themeColor="background1"/>
-          <w:sz w:val="32"/>
-          <w:szCs w:val="32"/>
-          <w:lang w:eastAsia="hu-HU"/>
-        </w:rPr>
-        <w:t>felveheti</w:t>
-      </w:r>
-      <w:proofErr w:type="spellEnd"/>
-      <w:r>
-        <w:rPr>
-          <w:rFonts w:ascii="Times New Roman" w:hAnsi="Times New Roman" w:cs="Times New Roman"/>
-          <w:color w:val="FFFFFF" w:themeColor="background1"/>
-          <w:sz w:val="32"/>
-          <w:szCs w:val="32"/>
-          <w:lang w:eastAsia="hu-HU"/>
-        </w:rPr>
-        <w:t xml:space="preserve"> veled a kapcsolatot.</w:t>
+        <w:t xml:space="preserve"> felveheti veled a kapcsolatot.</w:t>
       </w:r>
     </w:p>
     <w:p>
@@ -1824,7 +2490,7 @@
                     </pic:cNvPicPr>
                   </pic:nvPicPr>
                   <pic:blipFill>
-                    <a:blip r:embed="rId17" cstate="print">
+                    <a:blip r:embed="rId20" cstate="print">
                       <a:extLst>
                         <a:ext uri="{28A0092B-C50C-407E-A947-70E740481C1C}">
                           <a14:useLocalDpi xmlns:a14="http://schemas.microsoft.com/office/drawing/2010/main" val="0"/>
@@ -1868,8 +2534,6 @@
         </w:rPr>
         <w:br w:type="page"/>
       </w:r>
-      <w:bookmarkStart w:id="0" w:name="_GoBack"/>
-      <w:bookmarkEnd w:id="0"/>
     </w:p>
     <w:p>
       <w:pPr>
@@ -1883,6 +2547,7 @@
           <w:lang w:eastAsia="hu-HU"/>
         </w:rPr>
       </w:pPr>
+      <w:bookmarkStart w:id="4" w:name="_Toc196662950"/>
       <w:r>
         <w:rPr>
           <w:rFonts w:ascii="Times New Roman" w:hAnsi="Times New Roman" w:cs="Times New Roman"/>
@@ -1895,6 +2560,7 @@
         <w:lastRenderedPageBreak/>
         <w:t>Bejelentkezés</w:t>
       </w:r>
+      <w:bookmarkEnd w:id="4"/>
     </w:p>
     <w:p>
       <w:pPr>
@@ -1926,25 +2592,7 @@
           <w:sz w:val="32"/>
           <w:szCs w:val="32"/>
         </w:rPr>
-        <w:t xml:space="preserve"> Itt meg kell adnod a regisztráció során már rögzítésre került felhasználónevedet és </w:t>
-      </w:r>
-      <w:proofErr w:type="spellStart"/>
-      <w:r>
-        <w:rPr>
-          <w:color w:val="FFFFFF" w:themeColor="background1"/>
-          <w:sz w:val="32"/>
-          <w:szCs w:val="32"/>
-        </w:rPr>
-        <w:t>jelszavadat</w:t>
-      </w:r>
-      <w:proofErr w:type="spellEnd"/>
-      <w:r>
-        <w:rPr>
-          <w:color w:val="FFFFFF" w:themeColor="background1"/>
-          <w:sz w:val="32"/>
-          <w:szCs w:val="32"/>
-        </w:rPr>
-        <w:t>.</w:t>
+        <w:t xml:space="preserve"> Itt meg kell adnod a regisztráció során már rögzítésre került felhasználónevedet és jelszavadat.</w:t>
       </w:r>
     </w:p>
     <w:p>
@@ -2010,7 +2658,7 @@
                     <pic:cNvPicPr/>
                   </pic:nvPicPr>
                   <pic:blipFill>
-                    <a:blip r:embed="rId18">
+                    <a:blip r:embed="rId21">
                       <a:extLst>
                         <a:ext uri="{28A0092B-C50C-407E-A947-70E740481C1C}">
                           <a14:useLocalDpi xmlns:a14="http://schemas.microsoft.com/office/drawing/2010/main" val="0"/>
@@ -2151,33 +2799,108 @@
       <w:pPr>
         <w:rPr>
           <w:rFonts w:ascii="Times New Roman" w:hAnsi="Times New Roman" w:cs="Times New Roman"/>
-          <w:sz w:val="32"/>
-          <w:szCs w:val="32"/>
-          <w:lang w:eastAsia="hu-HU"/>
-        </w:rPr>
-      </w:pPr>
-      <w:r>
-        <w:rPr>
-          <w:rFonts w:ascii="Times New Roman" w:hAnsi="Times New Roman" w:cs="Times New Roman"/>
+          <w:color w:val="FFFFFF" w:themeColor="background1"/>
+          <w:sz w:val="32"/>
+          <w:szCs w:val="32"/>
+        </w:rPr>
+      </w:pPr>
+      <w:r>
+        <w:rPr>
+          <w:rFonts w:ascii="Times New Roman" w:hAnsi="Times New Roman" w:cs="Times New Roman"/>
+          <w:color w:val="FFFFFF" w:themeColor="background1"/>
+          <w:sz w:val="32"/>
+          <w:szCs w:val="32"/>
+          <w:lang w:eastAsia="hu-HU"/>
+        </w:rPr>
+        <w:t xml:space="preserve">Illetve később bármikor kezelheted profilod a profil beállítások oldalon, </w:t>
+      </w:r>
+      <w:r>
+        <w:rPr>
+          <w:rFonts w:ascii="Times New Roman" w:hAnsi="Times New Roman" w:cs="Times New Roman"/>
+          <w:color w:val="FFFFFF" w:themeColor="background1"/>
+          <w:sz w:val="32"/>
+          <w:szCs w:val="32"/>
+          <w:lang w:eastAsia="hu-HU"/>
+        </w:rPr>
+        <w:t>ahol minden</w:t>
+      </w:r>
+      <w:r>
+        <w:rPr>
+          <w:rFonts w:ascii="Times New Roman" w:hAnsi="Times New Roman" w:cs="Times New Roman"/>
+          <w:color w:val="FFFFFF" w:themeColor="background1"/>
+          <w:sz w:val="32"/>
+          <w:szCs w:val="32"/>
+          <w:lang w:eastAsia="hu-HU"/>
+        </w:rPr>
+        <w:t xml:space="preserve"> információt frissíthetsz magadról. </w:t>
+      </w:r>
+      <w:r>
+        <w:rPr>
+          <w:rFonts w:ascii="Times New Roman" w:hAnsi="Times New Roman" w:cs="Times New Roman"/>
+          <w:color w:val="FFFFFF" w:themeColor="background1"/>
+          <w:sz w:val="32"/>
+          <w:szCs w:val="32"/>
+          <w:lang w:eastAsia="hu-HU"/>
+        </w:rPr>
+        <w:t xml:space="preserve">Valamint elérheted az oldal összes funkcióját </w:t>
+      </w:r>
+      <w:r>
+        <w:rPr>
+          <w:rFonts w:ascii="Times New Roman" w:hAnsi="Times New Roman" w:cs="Times New Roman"/>
+          <w:color w:val="FFFFFF" w:themeColor="background1"/>
+          <w:sz w:val="32"/>
+          <w:szCs w:val="32"/>
+        </w:rPr>
+        <w:t xml:space="preserve">például a kisállataidat, menhelyeidet, könyvjelzőidet és az üzeneteidet. </w:t>
+      </w:r>
+    </w:p>
+    <w:p>
+      <w:pPr>
+        <w:rPr>
+          <w:rFonts w:ascii="Times New Roman" w:hAnsi="Times New Roman" w:cs="Times New Roman"/>
+          <w:color w:val="FFFFFF" w:themeColor="background1"/>
+          <w:sz w:val="32"/>
+          <w:szCs w:val="32"/>
+        </w:rPr>
+      </w:pPr>
+    </w:p>
+    <w:p>
+      <w:pPr>
+        <w:rPr>
+          <w:rFonts w:ascii="Times New Roman" w:hAnsi="Times New Roman" w:cs="Times New Roman"/>
+          <w:color w:val="FFFFFF" w:themeColor="background1"/>
+          <w:sz w:val="32"/>
+          <w:szCs w:val="32"/>
+        </w:rPr>
+      </w:pPr>
+    </w:p>
+    <w:p>
+      <w:pPr>
+        <w:rPr>
+          <w:rFonts w:ascii="Times New Roman" w:hAnsi="Times New Roman" w:cs="Times New Roman"/>
+          <w:sz w:val="32"/>
+          <w:szCs w:val="32"/>
+          <w:lang w:eastAsia="hu-HU"/>
+        </w:rPr>
+      </w:pPr>
+      <w:r>
+        <w:rPr>
           <w:noProof/>
-          <w:color w:val="FFFFFF" w:themeColor="background1"/>
-          <w:sz w:val="32"/>
-          <w:szCs w:val="32"/>
           <w:lang w:eastAsia="hu-HU"/>
         </w:rPr>
         <w:drawing>
-          <wp:anchor distT="0" distB="0" distL="114300" distR="114300" simplePos="0" relativeHeight="251683840" behindDoc="1" locked="0" layoutInCell="1" allowOverlap="1" wp14:anchorId="31718961" wp14:editId="6BB02D2C">
+          <wp:anchor distT="0" distB="0" distL="114300" distR="114300" simplePos="0" relativeHeight="251691008" behindDoc="1" locked="0" layoutInCell="1" allowOverlap="1">
             <wp:simplePos x="0" y="0"/>
-            <wp:positionH relativeFrom="margin">
-              <wp:align>right</wp:align>
+            <wp:positionH relativeFrom="column">
+              <wp:posOffset>-4445</wp:posOffset>
             </wp:positionH>
             <wp:positionV relativeFrom="paragraph">
-              <wp:posOffset>2090249</wp:posOffset>
+              <wp:posOffset>0</wp:posOffset>
             </wp:positionV>
-            <wp:extent cx="5760720" cy="3569335"/>
-            <wp:effectExtent l="0" t="0" r="0" b="0"/>
+            <wp:extent cx="5760720" cy="3596585"/>
+            <wp:effectExtent l="0" t="0" r="0" b="4445"/>
             <wp:wrapNone/>
-            <wp:docPr id="1" name="Kép 1"/>
+            <wp:docPr id="10" name="Kép 10" descr="https://cdn.discordapp.com/attachments/1070785597389672450/1365657238517059655/image.png?ex=680f6c6a&amp;is=680e1aea&amp;hm=3767791d5df322519796663aac9d8892bb784295fb28067d87c4aa8e281c83c6&amp;="/>
             <wp:cNvGraphicFramePr>
               <a:graphicFrameLocks xmlns:a="http://schemas.openxmlformats.org/drawingml/2006/main" noChangeAspect="1"/>
             </wp:cNvGraphicFramePr>
@@ -2185,29 +2908,36 @@
               <a:graphicData uri="http://schemas.openxmlformats.org/drawingml/2006/picture">
                 <pic:pic xmlns:pic="http://schemas.openxmlformats.org/drawingml/2006/picture">
                   <pic:nvPicPr>
-                    <pic:cNvPr id="1" name="settings.png"/>
-                    <pic:cNvPicPr/>
+                    <pic:cNvPr id="0" name="Picture 11" descr="https://cdn.discordapp.com/attachments/1070785597389672450/1365657238517059655/image.png?ex=680f6c6a&amp;is=680e1aea&amp;hm=3767791d5df322519796663aac9d8892bb784295fb28067d87c4aa8e281c83c6&amp;="/>
+                    <pic:cNvPicPr>
+                      <a:picLocks noChangeAspect="1" noChangeArrowheads="1"/>
+                    </pic:cNvPicPr>
                   </pic:nvPicPr>
                   <pic:blipFill>
-                    <a:blip r:embed="rId19" cstate="print">
+                    <a:blip r:embed="rId22" cstate="print">
                       <a:extLst>
                         <a:ext uri="{28A0092B-C50C-407E-A947-70E740481C1C}">
                           <a14:useLocalDpi xmlns:a14="http://schemas.microsoft.com/office/drawing/2010/main" val="0"/>
                         </a:ext>
                       </a:extLst>
                     </a:blip>
+                    <a:srcRect/>
                     <a:stretch>
                       <a:fillRect/>
                     </a:stretch>
                   </pic:blipFill>
-                  <pic:spPr>
+                  <pic:spPr bwMode="auto">
                     <a:xfrm>
                       <a:off x="0" y="0"/>
-                      <a:ext cx="5760720" cy="3569335"/>
+                      <a:ext cx="5760720" cy="3596585"/>
                     </a:xfrm>
                     <a:prstGeom prst="rect">
                       <a:avLst/>
                     </a:prstGeom>
+                    <a:noFill/>
+                    <a:ln>
+                      <a:noFill/>
+                    </a:ln>
                   </pic:spPr>
                 </pic:pic>
               </a:graphicData>
@@ -2224,99 +2954,6 @@
       <w:r>
         <w:rPr>
           <w:rFonts w:ascii="Times New Roman" w:hAnsi="Times New Roman" w:cs="Times New Roman"/>
-          <w:color w:val="FFFFFF" w:themeColor="background1"/>
-          <w:sz w:val="32"/>
-          <w:szCs w:val="32"/>
-          <w:lang w:eastAsia="hu-HU"/>
-        </w:rPr>
-        <w:t xml:space="preserve">Illetve később bármikor kezelheted </w:t>
-      </w:r>
-      <w:proofErr w:type="gramStart"/>
-      <w:r>
-        <w:rPr>
-          <w:rFonts w:ascii="Times New Roman" w:hAnsi="Times New Roman" w:cs="Times New Roman"/>
-          <w:color w:val="FFFFFF" w:themeColor="background1"/>
-          <w:sz w:val="32"/>
-          <w:szCs w:val="32"/>
-          <w:lang w:eastAsia="hu-HU"/>
-        </w:rPr>
-        <w:t>profilod</w:t>
-      </w:r>
-      <w:proofErr w:type="gramEnd"/>
-      <w:r>
-        <w:rPr>
-          <w:rFonts w:ascii="Times New Roman" w:hAnsi="Times New Roman" w:cs="Times New Roman"/>
-          <w:color w:val="FFFFFF" w:themeColor="background1"/>
-          <w:sz w:val="32"/>
-          <w:szCs w:val="32"/>
-          <w:lang w:eastAsia="hu-HU"/>
-        </w:rPr>
-        <w:t xml:space="preserve"> a profil beállítások oldalon, </w:t>
-      </w:r>
-      <w:r>
-        <w:rPr>
-          <w:rFonts w:ascii="Times New Roman" w:hAnsi="Times New Roman" w:cs="Times New Roman"/>
-          <w:color w:val="FFFFFF" w:themeColor="background1"/>
-          <w:sz w:val="32"/>
-          <w:szCs w:val="32"/>
-          <w:lang w:eastAsia="hu-HU"/>
-        </w:rPr>
-        <w:t>ahol minden</w:t>
-      </w:r>
-      <w:r>
-        <w:rPr>
-          <w:rFonts w:ascii="Times New Roman" w:hAnsi="Times New Roman" w:cs="Times New Roman"/>
-          <w:color w:val="FFFFFF" w:themeColor="background1"/>
-          <w:sz w:val="32"/>
-          <w:szCs w:val="32"/>
-          <w:lang w:eastAsia="hu-HU"/>
-        </w:rPr>
-        <w:t xml:space="preserve"> információt frissíthetsz magadról. </w:t>
-      </w:r>
-      <w:r>
-        <w:rPr>
-          <w:rFonts w:ascii="Times New Roman" w:hAnsi="Times New Roman" w:cs="Times New Roman"/>
-          <w:color w:val="FFFFFF" w:themeColor="background1"/>
-          <w:sz w:val="32"/>
-          <w:szCs w:val="32"/>
-          <w:lang w:eastAsia="hu-HU"/>
-        </w:rPr>
-        <w:t xml:space="preserve">Valamint elérheted az oldal összes </w:t>
-      </w:r>
-      <w:proofErr w:type="gramStart"/>
-      <w:r>
-        <w:rPr>
-          <w:rFonts w:ascii="Times New Roman" w:hAnsi="Times New Roman" w:cs="Times New Roman"/>
-          <w:color w:val="FFFFFF" w:themeColor="background1"/>
-          <w:sz w:val="32"/>
-          <w:szCs w:val="32"/>
-          <w:lang w:eastAsia="hu-HU"/>
-        </w:rPr>
-        <w:t>funkcióját</w:t>
-      </w:r>
-      <w:proofErr w:type="gramEnd"/>
-      <w:r>
-        <w:rPr>
-          <w:rFonts w:ascii="Times New Roman" w:hAnsi="Times New Roman" w:cs="Times New Roman"/>
-          <w:color w:val="FFFFFF" w:themeColor="background1"/>
-          <w:sz w:val="32"/>
-          <w:szCs w:val="32"/>
-          <w:lang w:eastAsia="hu-HU"/>
-        </w:rPr>
-        <w:t xml:space="preserve"> </w:t>
-      </w:r>
-      <w:r>
-        <w:rPr>
-          <w:rFonts w:ascii="Times New Roman" w:hAnsi="Times New Roman" w:cs="Times New Roman"/>
-          <w:color w:val="FFFFFF" w:themeColor="background1"/>
-          <w:sz w:val="32"/>
-          <w:szCs w:val="32"/>
-        </w:rPr>
-        <w:t xml:space="preserve">például a kisállataidat, menhelyeidet, könyvjelzőidet és az üzeneteidet. </w:t>
-      </w:r>
-      <w:r>
-        <w:rPr>
-          <w:rFonts w:ascii="Times New Roman" w:hAnsi="Times New Roman" w:cs="Times New Roman"/>
           <w:sz w:val="32"/>
           <w:szCs w:val="32"/>
           <w:lang w:eastAsia="hu-HU"/>
@@ -2336,6 +2973,7 @@
           <w:lang w:eastAsia="hu-HU"/>
         </w:rPr>
       </w:pPr>
+      <w:bookmarkStart w:id="5" w:name="_Toc196662951"/>
       <w:r>
         <w:rPr>
           <w:rFonts w:ascii="Times New Roman" w:hAnsi="Times New Roman" w:cs="Times New Roman"/>
@@ -2348,6 +2986,7 @@
         <w:lastRenderedPageBreak/>
         <w:t>Kisállat feltöltése</w:t>
       </w:r>
+      <w:bookmarkEnd w:id="5"/>
     </w:p>
     <w:p>
       <w:pPr>
@@ -2375,29 +3014,7 @@
           <w:szCs w:val="32"/>
           <w:lang w:eastAsia="hu-HU"/>
         </w:rPr>
-        <w:t xml:space="preserve">Ha szeretnél egy kisállatnak </w:t>
-      </w:r>
-      <w:proofErr w:type="gramStart"/>
-      <w:r>
-        <w:rPr>
-          <w:rFonts w:ascii="Times New Roman" w:eastAsia="Times New Roman" w:hAnsi="Times New Roman" w:cs="Times New Roman"/>
-          <w:color w:val="FFFFFF" w:themeColor="background1"/>
-          <w:sz w:val="32"/>
-          <w:szCs w:val="32"/>
-          <w:lang w:eastAsia="hu-HU"/>
-        </w:rPr>
-        <w:t>új gazdát</w:t>
-      </w:r>
-      <w:proofErr w:type="gramEnd"/>
-      <w:r>
-        <w:rPr>
-          <w:rFonts w:ascii="Times New Roman" w:eastAsia="Times New Roman" w:hAnsi="Times New Roman" w:cs="Times New Roman"/>
-          <w:color w:val="FFFFFF" w:themeColor="background1"/>
-          <w:sz w:val="32"/>
-          <w:szCs w:val="32"/>
-          <w:lang w:eastAsia="hu-HU"/>
-        </w:rPr>
-        <w:t xml:space="preserve"> találni, kövesd ezeket a lépéseket:</w:t>
+        <w:t>Ha szeretnél egy kisállatnak új gazdát találni, kövesd ezeket a lépéseket:</w:t>
       </w:r>
     </w:p>
     <w:p>
@@ -2498,29 +3115,7 @@
           <w:szCs w:val="32"/>
           <w:lang w:eastAsia="hu-HU"/>
         </w:rPr>
-        <w:t xml:space="preserve">Add meg az állat adatait, például a faját, életkorát, méretét, </w:t>
-      </w:r>
-      <w:proofErr w:type="gramStart"/>
-      <w:r>
-        <w:rPr>
-          <w:rFonts w:ascii="Times New Roman" w:eastAsia="Times New Roman" w:hAnsi="Times New Roman" w:cs="Times New Roman"/>
-          <w:color w:val="FFFFFF" w:themeColor="background1"/>
-          <w:sz w:val="32"/>
-          <w:szCs w:val="32"/>
-          <w:lang w:eastAsia="hu-HU"/>
-        </w:rPr>
-        <w:t>nemét  és</w:t>
-      </w:r>
-      <w:proofErr w:type="gramEnd"/>
-      <w:r>
-        <w:rPr>
-          <w:rFonts w:ascii="Times New Roman" w:eastAsia="Times New Roman" w:hAnsi="Times New Roman" w:cs="Times New Roman"/>
-          <w:color w:val="FFFFFF" w:themeColor="background1"/>
-          <w:sz w:val="32"/>
-          <w:szCs w:val="32"/>
-          <w:lang w:eastAsia="hu-HU"/>
-        </w:rPr>
-        <w:t xml:space="preserve"> egészségi állapotát.</w:t>
+        <w:t>Add meg az állat adatait, például a faját, életkorát, méretét, nemét  és egészségi állapotát.</w:t>
       </w:r>
     </w:p>
     <w:p>
@@ -2547,29 +3142,7 @@
           <w:szCs w:val="32"/>
           <w:lang w:eastAsia="hu-HU"/>
         </w:rPr>
-        <w:t xml:space="preserve">Írhatsz egy rövid leírást az állatról, ahol megoszthatod az állat jellemzőit, kedvelt tevékenységeit, esetleges </w:t>
-      </w:r>
-      <w:proofErr w:type="gramStart"/>
-      <w:r>
-        <w:rPr>
-          <w:rFonts w:ascii="Times New Roman" w:eastAsia="Times New Roman" w:hAnsi="Times New Roman" w:cs="Times New Roman"/>
-          <w:color w:val="FFFFFF" w:themeColor="background1"/>
-          <w:sz w:val="32"/>
-          <w:szCs w:val="32"/>
-          <w:lang w:eastAsia="hu-HU"/>
-        </w:rPr>
-        <w:t>speciális</w:t>
-      </w:r>
-      <w:proofErr w:type="gramEnd"/>
-      <w:r>
-        <w:rPr>
-          <w:rFonts w:ascii="Times New Roman" w:eastAsia="Times New Roman" w:hAnsi="Times New Roman" w:cs="Times New Roman"/>
-          <w:color w:val="FFFFFF" w:themeColor="background1"/>
-          <w:sz w:val="32"/>
-          <w:szCs w:val="32"/>
-          <w:lang w:eastAsia="hu-HU"/>
-        </w:rPr>
-        <w:t xml:space="preserve"> igényeit. (Ez nem kötelező, de segítheti a megfelelő gazdi megtalálását.)</w:t>
+        <w:t>Írhatsz egy rövid leírást az állatról, ahol megoszthatod az állat jellemzőit, kedvelt tevékenységeit, esetleges speciális igényeit. (Ez nem kötelező, de segítheti a megfelelő gazdi megtalálását.)</w:t>
       </w:r>
     </w:p>
     <w:p>
@@ -2632,6 +3205,60 @@
           <w:lang w:eastAsia="hu-HU"/>
         </w:rPr>
       </w:pPr>
+      <w:r>
+        <w:rPr>
+          <w:noProof/>
+          <w:lang w:eastAsia="hu-HU"/>
+        </w:rPr>
+        <w:drawing>
+          <wp:inline distT="0" distB="0" distL="0" distR="0">
+            <wp:extent cx="5760720" cy="3594442"/>
+            <wp:effectExtent l="0" t="0" r="0" b="6350"/>
+            <wp:docPr id="11" name="Kép 11" descr="https://cdn.discordapp.com/attachments/1070785597389672450/1366040432013873283/image.png?ex=680f7fca&amp;is=680e2e4a&amp;hm=7300f28a31aa47299206993306faeb4559a8c367f1a7b2ff74458c12a427af6b&amp;="/>
+            <wp:cNvGraphicFramePr>
+              <a:graphicFrameLocks xmlns:a="http://schemas.openxmlformats.org/drawingml/2006/main" noChangeAspect="1"/>
+            </wp:cNvGraphicFramePr>
+            <a:graphic xmlns:a="http://schemas.openxmlformats.org/drawingml/2006/main">
+              <a:graphicData uri="http://schemas.openxmlformats.org/drawingml/2006/picture">
+                <pic:pic xmlns:pic="http://schemas.openxmlformats.org/drawingml/2006/picture">
+                  <pic:nvPicPr>
+                    <pic:cNvPr id="0" name="Picture 13" descr="https://cdn.discordapp.com/attachments/1070785597389672450/1366040432013873283/image.png?ex=680f7fca&amp;is=680e2e4a&amp;hm=7300f28a31aa47299206993306faeb4559a8c367f1a7b2ff74458c12a427af6b&amp;="/>
+                    <pic:cNvPicPr>
+                      <a:picLocks noChangeAspect="1" noChangeArrowheads="1"/>
+                    </pic:cNvPicPr>
+                  </pic:nvPicPr>
+                  <pic:blipFill>
+                    <a:blip r:embed="rId23" cstate="print">
+                      <a:extLst>
+                        <a:ext uri="{28A0092B-C50C-407E-A947-70E740481C1C}">
+                          <a14:useLocalDpi xmlns:a14="http://schemas.microsoft.com/office/drawing/2010/main" val="0"/>
+                        </a:ext>
+                      </a:extLst>
+                    </a:blip>
+                    <a:srcRect/>
+                    <a:stretch>
+                      <a:fillRect/>
+                    </a:stretch>
+                  </pic:blipFill>
+                  <pic:spPr bwMode="auto">
+                    <a:xfrm>
+                      <a:off x="0" y="0"/>
+                      <a:ext cx="5760720" cy="3594442"/>
+                    </a:xfrm>
+                    <a:prstGeom prst="rect">
+                      <a:avLst/>
+                    </a:prstGeom>
+                    <a:noFill/>
+                    <a:ln>
+                      <a:noFill/>
+                    </a:ln>
+                  </pic:spPr>
+                </pic:pic>
+              </a:graphicData>
+            </a:graphic>
+          </wp:inline>
+        </w:drawing>
+      </w:r>
     </w:p>
     <w:p>
       <w:pPr>
@@ -2658,6 +3285,7 @@
           <w:lang w:eastAsia="hu-HU"/>
         </w:rPr>
       </w:pPr>
+      <w:bookmarkStart w:id="6" w:name="_Toc196662952"/>
       <w:r>
         <w:rPr>
           <w:rFonts w:ascii="Times New Roman" w:hAnsi="Times New Roman" w:cs="Times New Roman"/>
@@ -2670,6 +3298,7 @@
         <w:lastRenderedPageBreak/>
         <w:t>Állatok keresése és szűrése</w:t>
       </w:r>
+      <w:bookmarkEnd w:id="6"/>
     </w:p>
     <w:p>
       <w:pPr>
@@ -2725,7 +3354,7 @@
         </w:trPr>
         <w:tc>
           <w:tcPr>
-            <w:tcW w:w="9062" w:type="dxa"/>
+            <w:tcW w:w="8342" w:type="dxa"/>
             <w:shd w:val="clear" w:color="auto" w:fill="auto"/>
             <w:vAlign w:val="center"/>
           </w:tcPr>
@@ -2773,7 +3402,7 @@
         </w:trPr>
         <w:tc>
           <w:tcPr>
-            <w:tcW w:w="9062" w:type="dxa"/>
+            <w:tcW w:w="8342" w:type="dxa"/>
             <w:shd w:val="clear" w:color="auto" w:fill="auto"/>
             <w:vAlign w:val="center"/>
           </w:tcPr>
@@ -2800,7 +3429,19 @@
                 <w:szCs w:val="28"/>
                 <w:lang w:eastAsia="hu-HU"/>
               </w:rPr>
-              <w:t>Megye alapján</w:t>
+              <w:t xml:space="preserve">Ország/város </w:t>
+            </w:r>
+            <w:r>
+              <w:rPr>
+                <w:rFonts w:ascii="Times New Roman" w:eastAsia="Times New Roman" w:hAnsi="Times New Roman" w:cs="Times New Roman"/>
+                <w:b/>
+                <w:bCs/>
+                <w:color w:val="FFFFFF" w:themeColor="background1"/>
+                <w:sz w:val="28"/>
+                <w:szCs w:val="28"/>
+                <w:lang w:eastAsia="hu-HU"/>
+              </w:rPr>
+              <w:t xml:space="preserve"> alapján</w:t>
             </w:r>
             <w:r>
               <w:rPr>
@@ -2821,7 +3462,7 @@
         </w:trPr>
         <w:tc>
           <w:tcPr>
-            <w:tcW w:w="9062" w:type="dxa"/>
+            <w:tcW w:w="8342" w:type="dxa"/>
             <w:shd w:val="clear" w:color="auto" w:fill="auto"/>
             <w:vAlign w:val="center"/>
           </w:tcPr>
@@ -2869,7 +3510,7 @@
         </w:trPr>
         <w:tc>
           <w:tcPr>
-            <w:tcW w:w="9062" w:type="dxa"/>
+            <w:tcW w:w="8342" w:type="dxa"/>
             <w:shd w:val="clear" w:color="auto" w:fill="auto"/>
             <w:vAlign w:val="center"/>
           </w:tcPr>
@@ -2896,54 +3537,6 @@
                 <w:szCs w:val="28"/>
                 <w:lang w:eastAsia="hu-HU"/>
               </w:rPr>
-              <w:t>Méret alapján</w:t>
-            </w:r>
-            <w:r>
-              <w:rPr>
-                <w:rFonts w:ascii="Times New Roman" w:eastAsia="Times New Roman" w:hAnsi="Times New Roman" w:cs="Times New Roman"/>
-                <w:color w:val="FFFFFF" w:themeColor="background1"/>
-                <w:sz w:val="28"/>
-                <w:szCs w:val="28"/>
-                <w:lang w:eastAsia="hu-HU"/>
-              </w:rPr>
-              <w:t>, ha egy kisebb vagy nagyobb testű állatot szeretnél.</w:t>
-            </w:r>
-          </w:p>
-        </w:tc>
-      </w:tr>
-      <w:tr>
-        <w:trPr>
-          <w:trHeight w:val="567"/>
-        </w:trPr>
-        <w:tc>
-          <w:tcPr>
-            <w:tcW w:w="9062" w:type="dxa"/>
-            <w:shd w:val="clear" w:color="auto" w:fill="auto"/>
-            <w:vAlign w:val="center"/>
-          </w:tcPr>
-          <w:p>
-            <w:pPr>
-              <w:spacing w:before="100" w:beforeAutospacing="1" w:after="100" w:afterAutospacing="1" w:line="276" w:lineRule="auto"/>
-              <w:ind w:left="360"/>
-              <w:jc w:val="center"/>
-              <w:rPr>
-                <w:rFonts w:ascii="Times New Roman" w:eastAsia="Times New Roman" w:hAnsi="Times New Roman" w:cs="Times New Roman"/>
-                <w:color w:val="FFFFFF" w:themeColor="background1"/>
-                <w:sz w:val="28"/>
-                <w:szCs w:val="28"/>
-                <w:lang w:eastAsia="hu-HU"/>
-              </w:rPr>
-            </w:pPr>
-            <w:r>
-              <w:rPr>
-                <w:rFonts w:ascii="Times New Roman" w:eastAsia="Times New Roman" w:hAnsi="Times New Roman" w:cs="Times New Roman"/>
-                <w:b/>
-                <w:bCs/>
-                <w:color w:val="FFFFFF" w:themeColor="background1"/>
-                <w:sz w:val="28"/>
-                <w:szCs w:val="28"/>
-                <w:lang w:eastAsia="hu-HU"/>
-              </w:rPr>
               <w:t>Nem alapján</w:t>
             </w:r>
             <w:r>
@@ -2990,115 +3583,37 @@
           <w:szCs w:val="32"/>
           <w:lang w:eastAsia="hu-HU"/>
         </w:rPr>
-        <w:t xml:space="preserve">Ha engedélyezed a helymeghatározást, akkor </w:t>
-      </w:r>
-      <w:proofErr w:type="gramStart"/>
-      <w:r>
-        <w:rPr>
-          <w:rFonts w:ascii="Times New Roman" w:hAnsi="Times New Roman" w:cs="Times New Roman"/>
-          <w:color w:val="FFFFFF" w:themeColor="background1"/>
-          <w:sz w:val="32"/>
-          <w:szCs w:val="32"/>
-          <w:lang w:eastAsia="hu-HU"/>
-        </w:rPr>
-        <w:t>automatikusan</w:t>
-      </w:r>
-      <w:proofErr w:type="gramEnd"/>
-      <w:r>
-        <w:rPr>
-          <w:rFonts w:ascii="Times New Roman" w:hAnsi="Times New Roman" w:cs="Times New Roman"/>
-          <w:color w:val="FFFFFF" w:themeColor="background1"/>
-          <w:sz w:val="32"/>
-          <w:szCs w:val="32"/>
-          <w:lang w:eastAsia="hu-HU"/>
-        </w:rPr>
-        <w:t xml:space="preserve"> a lakhelyedhez legközelebbi állatokat mutatja az oldal. Ha nem engedélyezed, akkor bejelentkezés után a megadott címed alapján rendezi az állatokat.</w:t>
-      </w:r>
-    </w:p>
-    <w:p>
-      <w:pPr>
-        <w:rPr>
-          <w:rFonts w:ascii="Times New Roman" w:hAnsi="Times New Roman" w:cs="Times New Roman"/>
-          <w:color w:val="FFFFFF" w:themeColor="background1"/>
-          <w:sz w:val="32"/>
-          <w:szCs w:val="32"/>
-          <w:lang w:eastAsia="hu-HU"/>
-        </w:rPr>
-      </w:pPr>
-      <w:r>
-        <w:rPr>
-          <w:rFonts w:ascii="Times New Roman" w:hAnsi="Times New Roman" w:cs="Times New Roman"/>
-          <w:color w:val="FFFFFF" w:themeColor="background1"/>
-          <w:sz w:val="32"/>
-          <w:szCs w:val="32"/>
-          <w:lang w:eastAsia="hu-HU"/>
-        </w:rPr>
-        <w:br w:type="page"/>
-      </w:r>
-    </w:p>
-    <w:p>
-      <w:pPr>
-        <w:pStyle w:val="Cmsor1"/>
-        <w:rPr>
-          <w:rFonts w:ascii="Times New Roman" w:hAnsi="Times New Roman" w:cs="Times New Roman"/>
-          <w:b/>
-          <w:color w:val="FFFFFF" w:themeColor="background1"/>
-          <w:sz w:val="44"/>
-          <w:szCs w:val="44"/>
-          <w:lang w:eastAsia="hu-HU"/>
-        </w:rPr>
-      </w:pPr>
-      <w:r>
-        <w:rPr>
-          <w:rFonts w:ascii="Times New Roman" w:hAnsi="Times New Roman" w:cs="Times New Roman"/>
-          <w:b/>
-          <w:color w:val="FFFFFF" w:themeColor="background1"/>
-          <w:sz w:val="44"/>
-          <w:szCs w:val="44"/>
-          <w:lang w:eastAsia="hu-HU"/>
-        </w:rPr>
-        <w:lastRenderedPageBreak/>
-        <w:t>Chat és könyvjelzők</w:t>
-      </w:r>
-    </w:p>
-    <w:p>
-      <w:pPr>
-        <w:rPr>
-          <w:lang w:eastAsia="hu-HU"/>
-        </w:rPr>
-      </w:pPr>
-    </w:p>
-    <w:p>
-      <w:pPr>
-        <w:rPr>
-          <w:rFonts w:ascii="Times New Roman" w:hAnsi="Times New Roman" w:cs="Times New Roman"/>
-          <w:color w:val="FFFFFF" w:themeColor="background1"/>
-          <w:sz w:val="32"/>
-          <w:szCs w:val="32"/>
-          <w:lang w:eastAsia="hu-HU"/>
-        </w:rPr>
-      </w:pPr>
-      <w:r>
-        <w:rPr>
-          <w:rFonts w:ascii="Times New Roman" w:hAnsi="Times New Roman" w:cs="Times New Roman"/>
-          <w:color w:val="FFFFFF" w:themeColor="background1"/>
-          <w:sz w:val="32"/>
-          <w:szCs w:val="32"/>
+        <w:t>Ha engedélyezed a helymeghatározást, akkor automatikusan a lakhelyedhez legközelebbi állatokat mutatja az oldal. Ha nem engedélyezed, akkor bejelentkezés után a megadott címed alapján rendezi az állatokat.</w:t>
+      </w:r>
+    </w:p>
+    <w:p>
+      <w:pPr>
+        <w:rPr>
+          <w:rFonts w:ascii="Times New Roman" w:hAnsi="Times New Roman" w:cs="Times New Roman"/>
+          <w:color w:val="FFFFFF" w:themeColor="background1"/>
+          <w:sz w:val="32"/>
+          <w:szCs w:val="32"/>
+          <w:lang w:eastAsia="hu-HU"/>
+        </w:rPr>
+      </w:pPr>
+      <w:r>
+        <w:rPr>
+          <w:noProof/>
           <w:lang w:eastAsia="hu-HU"/>
         </w:rPr>
         <w:drawing>
-          <wp:anchor distT="0" distB="0" distL="114300" distR="114300" simplePos="0" relativeHeight="251686912" behindDoc="1" locked="0" layoutInCell="1" allowOverlap="1" wp14:anchorId="0C8D8969" wp14:editId="2CDD41BC">
+          <wp:anchor distT="0" distB="0" distL="114300" distR="114300" simplePos="0" relativeHeight="251689984" behindDoc="1" locked="0" layoutInCell="1" allowOverlap="1">
             <wp:simplePos x="0" y="0"/>
             <wp:positionH relativeFrom="column">
-              <wp:posOffset>3542610</wp:posOffset>
+              <wp:posOffset>-4445</wp:posOffset>
             </wp:positionH>
             <wp:positionV relativeFrom="paragraph">
-              <wp:posOffset>760454</wp:posOffset>
+              <wp:posOffset>-3175</wp:posOffset>
             </wp:positionV>
-            <wp:extent cx="809738" cy="228632"/>
-            <wp:effectExtent l="0" t="0" r="9525" b="0"/>
+            <wp:extent cx="5760720" cy="3603456"/>
+            <wp:effectExtent l="0" t="0" r="0" b="0"/>
             <wp:wrapNone/>
-            <wp:docPr id="6" name="Kép 6"/>
+            <wp:docPr id="4" name="Kép 4" descr="https://cdn.discordapp.com/attachments/1070785597389672450/1365657237376471081/image.png?ex=680f6c6a&amp;is=680e1aea&amp;hm=ea358cf6d07446c0ef1772dc0c00db42ab159707ebbebd4f863c7111d4c55184&amp;="/>
             <wp:cNvGraphicFramePr>
               <a:graphicFrameLocks xmlns:a="http://schemas.openxmlformats.org/drawingml/2006/main" noChangeAspect="1"/>
             </wp:cNvGraphicFramePr>
@@ -3106,29 +3621,36 @@
               <a:graphicData uri="http://schemas.openxmlformats.org/drawingml/2006/picture">
                 <pic:pic xmlns:pic="http://schemas.openxmlformats.org/drawingml/2006/picture">
                   <pic:nvPicPr>
-                    <pic:cNvPr id="1" name=""/>
-                    <pic:cNvPicPr/>
+                    <pic:cNvPr id="0" name="Picture 5" descr="https://cdn.discordapp.com/attachments/1070785597389672450/1365657237376471081/image.png?ex=680f6c6a&amp;is=680e1aea&amp;hm=ea358cf6d07446c0ef1772dc0c00db42ab159707ebbebd4f863c7111d4c55184&amp;="/>
+                    <pic:cNvPicPr>
+                      <a:picLocks noChangeAspect="1" noChangeArrowheads="1"/>
+                    </pic:cNvPicPr>
                   </pic:nvPicPr>
                   <pic:blipFill>
-                    <a:blip r:embed="rId20">
+                    <a:blip r:embed="rId24" cstate="print">
                       <a:extLst>
                         <a:ext uri="{28A0092B-C50C-407E-A947-70E740481C1C}">
                           <a14:useLocalDpi xmlns:a14="http://schemas.microsoft.com/office/drawing/2010/main" val="0"/>
                         </a:ext>
                       </a:extLst>
                     </a:blip>
+                    <a:srcRect/>
                     <a:stretch>
                       <a:fillRect/>
                     </a:stretch>
                   </pic:blipFill>
-                  <pic:spPr>
+                  <pic:spPr bwMode="auto">
                     <a:xfrm>
                       <a:off x="0" y="0"/>
-                      <a:ext cx="809738" cy="228632"/>
+                      <a:ext cx="5760720" cy="3603456"/>
                     </a:xfrm>
                     <a:prstGeom prst="rect">
                       <a:avLst/>
                     </a:prstGeom>
+                    <a:noFill/>
+                    <a:ln>
+                      <a:noFill/>
+                    </a:ln>
                   </pic:spPr>
                 </pic:pic>
               </a:graphicData>
@@ -3142,6 +3664,83 @@
           </wp:anchor>
         </w:drawing>
       </w:r>
+    </w:p>
+    <w:p>
+      <w:pPr>
+        <w:rPr>
+          <w:rFonts w:ascii="Times New Roman" w:hAnsi="Times New Roman" w:cs="Times New Roman"/>
+          <w:color w:val="FFFFFF" w:themeColor="background1"/>
+          <w:sz w:val="32"/>
+          <w:szCs w:val="32"/>
+          <w:lang w:eastAsia="hu-HU"/>
+        </w:rPr>
+      </w:pPr>
+      <w:r>
+        <w:rPr>
+          <w:rFonts w:ascii="Times New Roman" w:hAnsi="Times New Roman" w:cs="Times New Roman"/>
+          <w:color w:val="FFFFFF" w:themeColor="background1"/>
+          <w:sz w:val="32"/>
+          <w:szCs w:val="32"/>
+          <w:lang w:eastAsia="hu-HU"/>
+        </w:rPr>
+        <w:br w:type="page"/>
+      </w:r>
+    </w:p>
+    <w:p>
+      <w:pPr>
+        <w:pStyle w:val="Cmsor1"/>
+        <w:rPr>
+          <w:rFonts w:ascii="Times New Roman" w:hAnsi="Times New Roman" w:cs="Times New Roman"/>
+          <w:b/>
+          <w:color w:val="FFFFFF" w:themeColor="background1"/>
+          <w:sz w:val="44"/>
+          <w:szCs w:val="44"/>
+          <w:lang w:eastAsia="hu-HU"/>
+        </w:rPr>
+      </w:pPr>
+      <w:bookmarkStart w:id="7" w:name="_Toc196662953"/>
+      <w:r>
+        <w:rPr>
+          <w:rFonts w:ascii="Times New Roman" w:hAnsi="Times New Roman" w:cs="Times New Roman"/>
+          <w:b/>
+          <w:color w:val="FFFFFF" w:themeColor="background1"/>
+          <w:sz w:val="44"/>
+          <w:szCs w:val="44"/>
+          <w:lang w:eastAsia="hu-HU"/>
+        </w:rPr>
+        <w:lastRenderedPageBreak/>
+        <w:t xml:space="preserve">Chat és </w:t>
+      </w:r>
+      <w:r>
+        <w:rPr>
+          <w:rFonts w:ascii="Times New Roman" w:hAnsi="Times New Roman" w:cs="Times New Roman"/>
+          <w:b/>
+          <w:color w:val="FFFFFF" w:themeColor="background1"/>
+          <w:sz w:val="44"/>
+          <w:szCs w:val="44"/>
+          <w:lang w:eastAsia="hu-HU"/>
+        </w:rPr>
+        <w:t>kedvencek</w:t>
+      </w:r>
+      <w:bookmarkEnd w:id="7"/>
+    </w:p>
+    <w:p>
+      <w:pPr>
+        <w:rPr>
+          <w:lang w:eastAsia="hu-HU"/>
+        </w:rPr>
+      </w:pPr>
+    </w:p>
+    <w:p>
+      <w:pPr>
+        <w:rPr>
+          <w:rFonts w:ascii="Times New Roman" w:hAnsi="Times New Roman" w:cs="Times New Roman"/>
+          <w:color w:val="FFFFFF" w:themeColor="background1"/>
+          <w:sz w:val="32"/>
+          <w:szCs w:val="32"/>
+          <w:lang w:eastAsia="hu-HU"/>
+        </w:rPr>
+      </w:pPr>
       <w:r>
         <w:rPr>
           <w:rFonts w:ascii="Times New Roman" w:hAnsi="Times New Roman" w:cs="Times New Roman"/>
@@ -3190,18 +3789,10 @@
           <w:lang w:eastAsia="hu-HU"/>
         </w:rPr>
         <w:drawing>
-          <wp:anchor distT="0" distB="0" distL="114300" distR="114300" simplePos="0" relativeHeight="251685888" behindDoc="0" locked="0" layoutInCell="1" allowOverlap="1" wp14:anchorId="124340A6" wp14:editId="3913D308">
-            <wp:simplePos x="0" y="0"/>
-            <wp:positionH relativeFrom="column">
-              <wp:posOffset>-286091</wp:posOffset>
-            </wp:positionH>
-            <wp:positionV relativeFrom="paragraph">
-              <wp:posOffset>360045</wp:posOffset>
-            </wp:positionV>
-            <wp:extent cx="239560" cy="266132"/>
-            <wp:effectExtent l="0" t="0" r="8255" b="635"/>
-            <wp:wrapNone/>
-            <wp:docPr id="5" name="Kép 5"/>
+          <wp:inline distT="0" distB="0" distL="0" distR="0">
+            <wp:extent cx="5760720" cy="3595294"/>
+            <wp:effectExtent l="0" t="0" r="0" b="5715"/>
+            <wp:docPr id="8" name="Kép 8" descr="https://cdn.discordapp.com/attachments/1070785597389672450/1365657240043782176/image.png?ex=680f6c6a&amp;is=680e1aea&amp;hm=f7cf7c0bc5c31b0a6daf1e8ec8da8aa2315e5669a4d91e86d6daf88a1e7fc604&amp;="/>
             <wp:cNvGraphicFramePr>
               <a:graphicFrameLocks xmlns:a="http://schemas.openxmlformats.org/drawingml/2006/main" noChangeAspect="1"/>
             </wp:cNvGraphicFramePr>
@@ -3209,40 +3800,41 @@
               <a:graphicData uri="http://schemas.openxmlformats.org/drawingml/2006/picture">
                 <pic:pic xmlns:pic="http://schemas.openxmlformats.org/drawingml/2006/picture">
                   <pic:nvPicPr>
-                    <pic:cNvPr id="1" name=""/>
-                    <pic:cNvPicPr/>
+                    <pic:cNvPr id="0" name="Picture 7" descr="https://cdn.discordapp.com/attachments/1070785597389672450/1365657240043782176/image.png?ex=680f6c6a&amp;is=680e1aea&amp;hm=f7cf7c0bc5c31b0a6daf1e8ec8da8aa2315e5669a4d91e86d6daf88a1e7fc604&amp;="/>
+                    <pic:cNvPicPr>
+                      <a:picLocks noChangeAspect="1" noChangeArrowheads="1"/>
+                    </pic:cNvPicPr>
                   </pic:nvPicPr>
                   <pic:blipFill>
-                    <a:blip r:embed="rId21">
+                    <a:blip r:embed="rId25" cstate="print">
                       <a:extLst>
                         <a:ext uri="{28A0092B-C50C-407E-A947-70E740481C1C}">
                           <a14:useLocalDpi xmlns:a14="http://schemas.microsoft.com/office/drawing/2010/main" val="0"/>
                         </a:ext>
                       </a:extLst>
                     </a:blip>
+                    <a:srcRect/>
                     <a:stretch>
                       <a:fillRect/>
                     </a:stretch>
                   </pic:blipFill>
-                  <pic:spPr>
+                  <pic:spPr bwMode="auto">
                     <a:xfrm>
                       <a:off x="0" y="0"/>
-                      <a:ext cx="239560" cy="266132"/>
+                      <a:ext cx="5760720" cy="3595294"/>
                     </a:xfrm>
                     <a:prstGeom prst="rect">
                       <a:avLst/>
                     </a:prstGeom>
+                    <a:noFill/>
+                    <a:ln>
+                      <a:noFill/>
+                    </a:ln>
                   </pic:spPr>
                 </pic:pic>
               </a:graphicData>
             </a:graphic>
-            <wp14:sizeRelH relativeFrom="margin">
-              <wp14:pctWidth>0</wp14:pctWidth>
-            </wp14:sizeRelH>
-            <wp14:sizeRelV relativeFrom="margin">
-              <wp14:pctHeight>0</wp14:pctHeight>
-            </wp14:sizeRelV>
-          </wp:anchor>
+          </wp:inline>
         </w:drawing>
       </w:r>
     </w:p>
@@ -3256,15 +3848,55 @@
           <w:lang w:eastAsia="hu-HU"/>
         </w:rPr>
       </w:pPr>
-      <w:r>
-        <w:rPr>
-          <w:rFonts w:ascii="Times New Roman" w:hAnsi="Times New Roman" w:cs="Times New Roman"/>
-          <w:color w:val="FFFFFF" w:themeColor="background1"/>
-          <w:sz w:val="32"/>
-          <w:szCs w:val="32"/>
-          <w:lang w:eastAsia="hu-HU"/>
-        </w:rPr>
-        <w:t xml:space="preserve">• </w:t>
+    </w:p>
+    <w:p>
+      <w:pPr>
+        <w:rPr>
+          <w:rFonts w:ascii="Times New Roman" w:hAnsi="Times New Roman" w:cs="Times New Roman"/>
+          <w:color w:val="FFFFFF" w:themeColor="background1"/>
+          <w:sz w:val="32"/>
+          <w:szCs w:val="32"/>
+          <w:lang w:eastAsia="hu-HU"/>
+        </w:rPr>
+      </w:pPr>
+      <w:r>
+        <w:rPr>
+          <w:rFonts w:ascii="Times New Roman" w:hAnsi="Times New Roman" w:cs="Times New Roman"/>
+          <w:color w:val="FFFFFF" w:themeColor="background1"/>
+          <w:sz w:val="32"/>
+          <w:szCs w:val="32"/>
+          <w:lang w:eastAsia="hu-HU"/>
+        </w:rPr>
+        <w:br w:type="page"/>
+      </w:r>
+    </w:p>
+    <w:p>
+      <w:pPr>
+        <w:rPr>
+          <w:noProof/>
+          <w:lang w:eastAsia="hu-HU"/>
+        </w:rPr>
+      </w:pPr>
+      <w:r>
+        <w:rPr>
+          <w:rFonts w:ascii="Times New Roman" w:hAnsi="Times New Roman" w:cs="Times New Roman"/>
+          <w:color w:val="FFFFFF" w:themeColor="background1"/>
+          <w:sz w:val="32"/>
+          <w:szCs w:val="32"/>
+          <w:lang w:eastAsia="hu-HU"/>
+        </w:rPr>
+        <w:lastRenderedPageBreak/>
+        <w:t>•</w:t>
+      </w:r>
+      <w:r>
+        <w:rPr>
+          <w:rFonts w:ascii="Times New Roman" w:hAnsi="Times New Roman" w:cs="Times New Roman"/>
+          <w:color w:val="FFFFFF" w:themeColor="background1"/>
+          <w:sz w:val="32"/>
+          <w:szCs w:val="32"/>
+          <w:lang w:eastAsia="hu-HU"/>
+        </w:rPr>
+        <w:t xml:space="preserve"> </w:t>
       </w:r>
       <w:r>
         <w:rPr>
@@ -3275,17 +3907,48 @@
           <w:szCs w:val="32"/>
           <w:lang w:eastAsia="hu-HU"/>
         </w:rPr>
-        <w:t>Könyvjelzők:</w:t>
-      </w:r>
-      <w:r>
-        <w:rPr>
-          <w:rFonts w:ascii="Times New Roman" w:hAnsi="Times New Roman" w:cs="Times New Roman"/>
-          <w:color w:val="FFFFFF" w:themeColor="background1"/>
-          <w:sz w:val="32"/>
-          <w:szCs w:val="32"/>
-          <w:lang w:eastAsia="hu-HU"/>
-        </w:rPr>
-        <w:t xml:space="preserve"> Ha több állat is elnyerte tetszésedet, és nem akarsz azonnal dönteni, elmentheted őket a könyvjelzőid közé. Így később könnyedén visszakeresheted őket, és nem kell újra végig</w:t>
+        <w:t>Kedvencek</w:t>
+      </w:r>
+      <w:r>
+        <w:rPr>
+          <w:rFonts w:ascii="Times New Roman" w:hAnsi="Times New Roman" w:cs="Times New Roman"/>
+          <w:b/>
+          <w:color w:val="FFFFFF" w:themeColor="background1"/>
+          <w:sz w:val="32"/>
+          <w:szCs w:val="32"/>
+          <w:lang w:eastAsia="hu-HU"/>
+        </w:rPr>
+        <w:t>:</w:t>
+      </w:r>
+      <w:r>
+        <w:rPr>
+          <w:rFonts w:ascii="Times New Roman" w:hAnsi="Times New Roman" w:cs="Times New Roman"/>
+          <w:color w:val="FFFFFF" w:themeColor="background1"/>
+          <w:sz w:val="32"/>
+          <w:szCs w:val="32"/>
+          <w:lang w:eastAsia="hu-HU"/>
+        </w:rPr>
+        <w:t xml:space="preserve"> Ha több állat is elnyerte tetszésedet, és nem akarsz azonnal dönteni, elmentheted őket a </w:t>
+      </w:r>
+      <w:r>
+        <w:rPr>
+          <w:rFonts w:ascii="Times New Roman" w:hAnsi="Times New Roman" w:cs="Times New Roman"/>
+          <w:color w:val="FFFFFF" w:themeColor="background1"/>
+          <w:sz w:val="32"/>
+          <w:szCs w:val="32"/>
+          <w:lang w:eastAsia="hu-HU"/>
+        </w:rPr>
+        <w:t>kedvenceid</w:t>
+      </w:r>
+      <w:r>
+        <w:rPr>
+          <w:rFonts w:ascii="Times New Roman" w:hAnsi="Times New Roman" w:cs="Times New Roman"/>
+          <w:color w:val="FFFFFF" w:themeColor="background1"/>
+          <w:sz w:val="32"/>
+          <w:szCs w:val="32"/>
+          <w:lang w:eastAsia="hu-HU"/>
+        </w:rPr>
+        <w:t xml:space="preserve"> közé. Így később könnyedén visszakeresheted őket, és nem kell újra végig</w:t>
       </w:r>
       <w:r>
         <w:rPr>
@@ -3315,15 +3978,592 @@
         <w:t xml:space="preserve"> </w:t>
       </w:r>
     </w:p>
+    <w:p>
+      <w:pPr>
+        <w:rPr>
+          <w:noProof/>
+          <w:lang w:eastAsia="hu-HU"/>
+        </w:rPr>
+      </w:pPr>
+    </w:p>
+    <w:p>
+      <w:pPr>
+        <w:rPr>
+          <w:noProof/>
+          <w:lang w:eastAsia="hu-HU"/>
+        </w:rPr>
+      </w:pPr>
+      <w:r>
+        <w:rPr>
+          <w:noProof/>
+          <w:lang w:eastAsia="hu-HU"/>
+        </w:rPr>
+        <w:drawing>
+          <wp:inline distT="0" distB="0" distL="0" distR="0" wp14:anchorId="2212AB4D" wp14:editId="41426EF5">
+            <wp:extent cx="5760720" cy="3598731"/>
+            <wp:effectExtent l="0" t="0" r="0" b="1905"/>
+            <wp:docPr id="9" name="Kép 9" descr="https://cdn.discordapp.com/attachments/1070785597389672450/1365657239716892822/image.png?ex=680f6c6a&amp;is=680e1aea&amp;hm=a33d2944da40fa1269362b632ad5829125b1897ea294deb0d9e965c1878210b9&amp;="/>
+            <wp:cNvGraphicFramePr>
+              <a:graphicFrameLocks xmlns:a="http://schemas.openxmlformats.org/drawingml/2006/main" noChangeAspect="1"/>
+            </wp:cNvGraphicFramePr>
+            <a:graphic xmlns:a="http://schemas.openxmlformats.org/drawingml/2006/main">
+              <a:graphicData uri="http://schemas.openxmlformats.org/drawingml/2006/picture">
+                <pic:pic xmlns:pic="http://schemas.openxmlformats.org/drawingml/2006/picture">
+                  <pic:nvPicPr>
+                    <pic:cNvPr id="0" name="Picture 9" descr="https://cdn.discordapp.com/attachments/1070785597389672450/1365657239716892822/image.png?ex=680f6c6a&amp;is=680e1aea&amp;hm=a33d2944da40fa1269362b632ad5829125b1897ea294deb0d9e965c1878210b9&amp;="/>
+                    <pic:cNvPicPr>
+                      <a:picLocks noChangeAspect="1" noChangeArrowheads="1"/>
+                    </pic:cNvPicPr>
+                  </pic:nvPicPr>
+                  <pic:blipFill>
+                    <a:blip r:embed="rId26" cstate="print">
+                      <a:extLst>
+                        <a:ext uri="{28A0092B-C50C-407E-A947-70E740481C1C}">
+                          <a14:useLocalDpi xmlns:a14="http://schemas.microsoft.com/office/drawing/2010/main" val="0"/>
+                        </a:ext>
+                      </a:extLst>
+                    </a:blip>
+                    <a:srcRect/>
+                    <a:stretch>
+                      <a:fillRect/>
+                    </a:stretch>
+                  </pic:blipFill>
+                  <pic:spPr bwMode="auto">
+                    <a:xfrm>
+                      <a:off x="0" y="0"/>
+                      <a:ext cx="5760720" cy="3598731"/>
+                    </a:xfrm>
+                    <a:prstGeom prst="rect">
+                      <a:avLst/>
+                    </a:prstGeom>
+                    <a:noFill/>
+                    <a:ln>
+                      <a:noFill/>
+                    </a:ln>
+                  </pic:spPr>
+                </pic:pic>
+              </a:graphicData>
+            </a:graphic>
+          </wp:inline>
+        </w:drawing>
+      </w:r>
+    </w:p>
+    <w:p>
+      <w:pPr>
+        <w:rPr>
+          <w:rFonts w:ascii="Times New Roman" w:hAnsi="Times New Roman" w:cs="Times New Roman"/>
+          <w:color w:val="FFFFFF" w:themeColor="background1"/>
+          <w:sz w:val="32"/>
+          <w:szCs w:val="32"/>
+          <w:lang w:eastAsia="hu-HU"/>
+        </w:rPr>
+      </w:pPr>
+    </w:p>
+    <w:p>
+      <w:pPr>
+        <w:rPr>
+          <w:rFonts w:ascii="Times New Roman" w:hAnsi="Times New Roman" w:cs="Times New Roman"/>
+          <w:color w:val="FFFFFF" w:themeColor="background1"/>
+          <w:sz w:val="32"/>
+          <w:szCs w:val="32"/>
+          <w:lang w:eastAsia="hu-HU"/>
+        </w:rPr>
+      </w:pPr>
+    </w:p>
+    <w:p>
+      <w:pPr>
+        <w:rPr>
+          <w:rFonts w:ascii="Times New Roman" w:hAnsi="Times New Roman" w:cs="Times New Roman"/>
+          <w:color w:val="FFFFFF" w:themeColor="background1"/>
+          <w:sz w:val="32"/>
+          <w:szCs w:val="32"/>
+          <w:lang w:eastAsia="hu-HU"/>
+        </w:rPr>
+      </w:pPr>
+    </w:p>
+    <w:p>
+      <w:pPr>
+        <w:rPr>
+          <w:rFonts w:ascii="Times New Roman" w:hAnsi="Times New Roman" w:cs="Times New Roman"/>
+          <w:color w:val="FFFFFF" w:themeColor="background1"/>
+          <w:sz w:val="32"/>
+          <w:szCs w:val="32"/>
+          <w:lang w:eastAsia="hu-HU"/>
+        </w:rPr>
+      </w:pPr>
+    </w:p>
+    <w:p>
+      <w:pPr>
+        <w:rPr>
+          <w:rFonts w:ascii="Times New Roman" w:hAnsi="Times New Roman" w:cs="Times New Roman"/>
+          <w:color w:val="FFFFFF" w:themeColor="background1"/>
+          <w:sz w:val="32"/>
+          <w:szCs w:val="32"/>
+          <w:lang w:eastAsia="hu-HU"/>
+        </w:rPr>
+      </w:pPr>
+    </w:p>
+    <w:p>
+      <w:pPr>
+        <w:rPr>
+          <w:rFonts w:ascii="Times New Roman" w:hAnsi="Times New Roman" w:cs="Times New Roman"/>
+          <w:color w:val="FFFFFF" w:themeColor="background1"/>
+          <w:sz w:val="32"/>
+          <w:szCs w:val="32"/>
+          <w:lang w:eastAsia="hu-HU"/>
+        </w:rPr>
+      </w:pPr>
+    </w:p>
+    <w:p>
+      <w:pPr>
+        <w:rPr>
+          <w:rFonts w:ascii="Times New Roman" w:hAnsi="Times New Roman" w:cs="Times New Roman"/>
+          <w:color w:val="FFFFFF" w:themeColor="background1"/>
+          <w:sz w:val="32"/>
+          <w:szCs w:val="32"/>
+          <w:lang w:eastAsia="hu-HU"/>
+        </w:rPr>
+      </w:pPr>
+    </w:p>
+    <w:p>
+      <w:pPr>
+        <w:rPr>
+          <w:rFonts w:ascii="Times New Roman" w:hAnsi="Times New Roman" w:cs="Times New Roman"/>
+          <w:color w:val="FFFFFF" w:themeColor="background1"/>
+          <w:sz w:val="32"/>
+          <w:szCs w:val="32"/>
+          <w:lang w:eastAsia="hu-HU"/>
+        </w:rPr>
+      </w:pPr>
+    </w:p>
+    <w:p>
+      <w:pPr>
+        <w:rPr>
+          <w:rFonts w:ascii="Times New Roman" w:hAnsi="Times New Roman" w:cs="Times New Roman"/>
+          <w:color w:val="FFFFFF" w:themeColor="background1"/>
+          <w:sz w:val="32"/>
+          <w:szCs w:val="32"/>
+          <w:lang w:eastAsia="hu-HU"/>
+        </w:rPr>
+      </w:pPr>
+    </w:p>
+    <w:p>
+      <w:pPr>
+        <w:rPr>
+          <w:rFonts w:ascii="Times New Roman" w:hAnsi="Times New Roman" w:cs="Times New Roman"/>
+          <w:color w:val="FFFFFF" w:themeColor="background1"/>
+          <w:sz w:val="32"/>
+          <w:szCs w:val="32"/>
+          <w:lang w:eastAsia="hu-HU"/>
+        </w:rPr>
+      </w:pPr>
+    </w:p>
+    <w:p>
+      <w:pPr>
+        <w:rPr>
+          <w:rFonts w:ascii="Times New Roman" w:hAnsi="Times New Roman" w:cs="Times New Roman"/>
+          <w:color w:val="FFFFFF" w:themeColor="background1"/>
+          <w:sz w:val="32"/>
+          <w:szCs w:val="32"/>
+          <w:lang w:eastAsia="hu-HU"/>
+        </w:rPr>
+      </w:pPr>
+    </w:p>
+    <w:p>
+      <w:pPr>
+        <w:pStyle w:val="Cmsor1"/>
+        <w:rPr>
+          <w:rFonts w:ascii="Times New Roman" w:hAnsi="Times New Roman" w:cs="Times New Roman"/>
+          <w:b/>
+          <w:color w:val="FFFFFF" w:themeColor="background1"/>
+          <w:sz w:val="44"/>
+          <w:szCs w:val="44"/>
+          <w:lang w:eastAsia="hu-HU"/>
+        </w:rPr>
+      </w:pPr>
+      <w:bookmarkStart w:id="8" w:name="_Toc196662954"/>
+      <w:r>
+        <w:rPr>
+          <w:rFonts w:ascii="Times New Roman" w:hAnsi="Times New Roman" w:cs="Times New Roman"/>
+          <w:b/>
+          <w:color w:val="FFFFFF" w:themeColor="background1"/>
+          <w:sz w:val="44"/>
+          <w:szCs w:val="44"/>
+          <w:lang w:eastAsia="hu-HU"/>
+        </w:rPr>
+        <w:lastRenderedPageBreak/>
+        <w:t>Menhelyek</w:t>
+      </w:r>
+      <w:bookmarkEnd w:id="8"/>
+    </w:p>
+    <w:p>
+      <w:pPr>
+        <w:rPr>
+          <w:lang w:eastAsia="hu-HU"/>
+        </w:rPr>
+      </w:pPr>
+    </w:p>
+    <w:p>
+      <w:pPr>
+        <w:rPr>
+          <w:rFonts w:ascii="Times New Roman" w:hAnsi="Times New Roman" w:cs="Times New Roman"/>
+          <w:color w:val="FFFFFF" w:themeColor="background1"/>
+          <w:sz w:val="32"/>
+          <w:szCs w:val="32"/>
+          <w:lang w:eastAsia="hu-HU"/>
+        </w:rPr>
+      </w:pPr>
+      <w:r>
+        <w:rPr>
+          <w:rFonts w:ascii="Times New Roman" w:hAnsi="Times New Roman" w:cs="Times New Roman"/>
+          <w:color w:val="FFFFFF" w:themeColor="background1"/>
+          <w:sz w:val="32"/>
+          <w:szCs w:val="32"/>
+          <w:lang w:eastAsia="hu-HU"/>
+        </w:rPr>
+        <w:t>A Shelters oldalon megtekintheted a weboldalon lévő menhelyeket</w:t>
+      </w:r>
+      <w:r>
+        <w:rPr>
+          <w:rFonts w:ascii="Times New Roman" w:hAnsi="Times New Roman" w:cs="Times New Roman"/>
+          <w:color w:val="FFFFFF" w:themeColor="background1"/>
+          <w:sz w:val="32"/>
+          <w:szCs w:val="32"/>
+          <w:lang w:eastAsia="hu-HU"/>
+        </w:rPr>
+        <w:t xml:space="preserve">, szűrheted őket ország, város és abc sorrend </w:t>
+      </w:r>
+      <w:r>
+        <w:rPr>
+          <w:rFonts w:ascii="Times New Roman" w:hAnsi="Times New Roman" w:cs="Times New Roman"/>
+          <w:color w:val="FFFFFF" w:themeColor="background1"/>
+          <w:sz w:val="32"/>
+          <w:szCs w:val="32"/>
+          <w:lang w:eastAsia="hu-HU"/>
+        </w:rPr>
+        <w:t>szerint, i</w:t>
+      </w:r>
+      <w:r>
+        <w:rPr>
+          <w:rFonts w:ascii="Times New Roman" w:hAnsi="Times New Roman" w:cs="Times New Roman"/>
+          <w:color w:val="FFFFFF" w:themeColor="background1"/>
+          <w:sz w:val="32"/>
+          <w:szCs w:val="32"/>
+          <w:lang w:eastAsia="hu-HU"/>
+        </w:rPr>
+        <w:t>lletve te is tölthetsz fel saját menhelyet.</w:t>
+      </w:r>
+    </w:p>
+    <w:p>
+      <w:pPr>
+        <w:rPr>
+          <w:rFonts w:ascii="Times New Roman" w:hAnsi="Times New Roman" w:cs="Times New Roman"/>
+          <w:color w:val="FFFFFF" w:themeColor="background1"/>
+          <w:sz w:val="32"/>
+          <w:szCs w:val="32"/>
+          <w:lang w:eastAsia="hu-HU"/>
+        </w:rPr>
+      </w:pPr>
+      <w:r>
+        <w:rPr>
+          <w:noProof/>
+          <w:lang w:eastAsia="hu-HU"/>
+        </w:rPr>
+        <w:drawing>
+          <wp:inline distT="0" distB="0" distL="0" distR="0">
+            <wp:extent cx="5760720" cy="3588420"/>
+            <wp:effectExtent l="0" t="0" r="0" b="0"/>
+            <wp:docPr id="12" name="Kép 12" descr="https://cdn.discordapp.com/attachments/1070785597389672450/1365657237741109268/image.png?ex=680f6c6a&amp;is=680e1aea&amp;hm=fd486f78e62298a1c097d14ab020d27c90677ce5b4c7840832c8c78721ccaf0a&amp;="/>
+            <wp:cNvGraphicFramePr>
+              <a:graphicFrameLocks xmlns:a="http://schemas.openxmlformats.org/drawingml/2006/main" noChangeAspect="1"/>
+            </wp:cNvGraphicFramePr>
+            <a:graphic xmlns:a="http://schemas.openxmlformats.org/drawingml/2006/main">
+              <a:graphicData uri="http://schemas.openxmlformats.org/drawingml/2006/picture">
+                <pic:pic xmlns:pic="http://schemas.openxmlformats.org/drawingml/2006/picture">
+                  <pic:nvPicPr>
+                    <pic:cNvPr id="0" name="Picture 15" descr="https://cdn.discordapp.com/attachments/1070785597389672450/1365657237741109268/image.png?ex=680f6c6a&amp;is=680e1aea&amp;hm=fd486f78e62298a1c097d14ab020d27c90677ce5b4c7840832c8c78721ccaf0a&amp;="/>
+                    <pic:cNvPicPr>
+                      <a:picLocks noChangeAspect="1" noChangeArrowheads="1"/>
+                    </pic:cNvPicPr>
+                  </pic:nvPicPr>
+                  <pic:blipFill>
+                    <a:blip r:embed="rId27" cstate="print">
+                      <a:extLst>
+                        <a:ext uri="{28A0092B-C50C-407E-A947-70E740481C1C}">
+                          <a14:useLocalDpi xmlns:a14="http://schemas.microsoft.com/office/drawing/2010/main" val="0"/>
+                        </a:ext>
+                      </a:extLst>
+                    </a:blip>
+                    <a:srcRect/>
+                    <a:stretch>
+                      <a:fillRect/>
+                    </a:stretch>
+                  </pic:blipFill>
+                  <pic:spPr bwMode="auto">
+                    <a:xfrm>
+                      <a:off x="0" y="0"/>
+                      <a:ext cx="5760720" cy="3588420"/>
+                    </a:xfrm>
+                    <a:prstGeom prst="rect">
+                      <a:avLst/>
+                    </a:prstGeom>
+                    <a:noFill/>
+                    <a:ln>
+                      <a:noFill/>
+                    </a:ln>
+                  </pic:spPr>
+                </pic:pic>
+              </a:graphicData>
+            </a:graphic>
+          </wp:inline>
+        </w:drawing>
+      </w:r>
+      <w:r>
+        <w:rPr>
+          <w:rFonts w:ascii="Times New Roman" w:hAnsi="Times New Roman" w:cs="Times New Roman"/>
+          <w:color w:val="FFFFFF" w:themeColor="background1"/>
+          <w:sz w:val="32"/>
+          <w:szCs w:val="32"/>
+          <w:lang w:eastAsia="hu-HU"/>
+        </w:rPr>
+        <w:t xml:space="preserve"> </w:t>
+      </w:r>
+      <w:r>
+        <w:rPr>
+          <w:rFonts w:ascii="Times New Roman" w:hAnsi="Times New Roman" w:cs="Times New Roman"/>
+          <w:color w:val="FFFFFF" w:themeColor="background1"/>
+          <w:sz w:val="32"/>
+          <w:szCs w:val="32"/>
+          <w:lang w:eastAsia="hu-HU"/>
+        </w:rPr>
+        <w:br/>
+      </w:r>
+      <w:r>
+        <w:rPr>
+          <w:noProof/>
+          <w:lang w:eastAsia="hu-HU"/>
+        </w:rPr>
+        <w:drawing>
+          <wp:inline distT="0" distB="0" distL="0" distR="0">
+            <wp:extent cx="5760720" cy="3590562"/>
+            <wp:effectExtent l="0" t="0" r="0" b="0"/>
+            <wp:docPr id="14" name="Kép 14" descr="https://cdn.discordapp.com/attachments/1070785597389672450/1365657238110343228/image.png?ex=680f6c6a&amp;is=680e1aea&amp;hm=61b37a779fabf1bbc97c867c504f44f62d17eac337aeb25bb3c8731fe4c7cfc6&amp;="/>
+            <wp:cNvGraphicFramePr>
+              <a:graphicFrameLocks xmlns:a="http://schemas.openxmlformats.org/drawingml/2006/main" noChangeAspect="1"/>
+            </wp:cNvGraphicFramePr>
+            <a:graphic xmlns:a="http://schemas.openxmlformats.org/drawingml/2006/main">
+              <a:graphicData uri="http://schemas.openxmlformats.org/drawingml/2006/picture">
+                <pic:pic xmlns:pic="http://schemas.openxmlformats.org/drawingml/2006/picture">
+                  <pic:nvPicPr>
+                    <pic:cNvPr id="0" name="Picture 17" descr="https://cdn.discordapp.com/attachments/1070785597389672450/1365657238110343228/image.png?ex=680f6c6a&amp;is=680e1aea&amp;hm=61b37a779fabf1bbc97c867c504f44f62d17eac337aeb25bb3c8731fe4c7cfc6&amp;="/>
+                    <pic:cNvPicPr>
+                      <a:picLocks noChangeAspect="1" noChangeArrowheads="1"/>
+                    </pic:cNvPicPr>
+                  </pic:nvPicPr>
+                  <pic:blipFill>
+                    <a:blip r:embed="rId28" cstate="print">
+                      <a:extLst>
+                        <a:ext uri="{28A0092B-C50C-407E-A947-70E740481C1C}">
+                          <a14:useLocalDpi xmlns:a14="http://schemas.microsoft.com/office/drawing/2010/main" val="0"/>
+                        </a:ext>
+                      </a:extLst>
+                    </a:blip>
+                    <a:srcRect/>
+                    <a:stretch>
+                      <a:fillRect/>
+                    </a:stretch>
+                  </pic:blipFill>
+                  <pic:spPr bwMode="auto">
+                    <a:xfrm>
+                      <a:off x="0" y="0"/>
+                      <a:ext cx="5760720" cy="3590562"/>
+                    </a:xfrm>
+                    <a:prstGeom prst="rect">
+                      <a:avLst/>
+                    </a:prstGeom>
+                    <a:noFill/>
+                    <a:ln>
+                      <a:noFill/>
+                    </a:ln>
+                  </pic:spPr>
+                </pic:pic>
+              </a:graphicData>
+            </a:graphic>
+          </wp:inline>
+        </w:drawing>
+      </w:r>
+    </w:p>
+    <w:p>
+      <w:pPr>
+        <w:rPr>
+          <w:rFonts w:ascii="Times New Roman" w:hAnsi="Times New Roman" w:cs="Times New Roman"/>
+          <w:color w:val="FFFFFF" w:themeColor="background1"/>
+          <w:sz w:val="32"/>
+          <w:szCs w:val="32"/>
+          <w:lang w:eastAsia="hu-HU"/>
+        </w:rPr>
+      </w:pPr>
+      <w:r>
+        <w:rPr>
+          <w:noProof/>
+          <w:lang w:eastAsia="hu-HU"/>
+        </w:rPr>
+        <w:lastRenderedPageBreak/>
+        <w:drawing>
+          <wp:inline distT="0" distB="0" distL="0" distR="0">
+            <wp:extent cx="5760720" cy="3601308"/>
+            <wp:effectExtent l="0" t="0" r="0" b="0"/>
+            <wp:docPr id="15" name="Kép 15" descr="https://cdn.discordapp.com/attachments/1070785597389672450/1366040432353476649/image.png?ex=680f7fca&amp;is=680e2e4a&amp;hm=b3f03c8ebe10468e445b24228d35cb3c0d6fb5bce26f7c98585f7884f38894b9&amp;="/>
+            <wp:cNvGraphicFramePr>
+              <a:graphicFrameLocks xmlns:a="http://schemas.openxmlformats.org/drawingml/2006/main" noChangeAspect="1"/>
+            </wp:cNvGraphicFramePr>
+            <a:graphic xmlns:a="http://schemas.openxmlformats.org/drawingml/2006/main">
+              <a:graphicData uri="http://schemas.openxmlformats.org/drawingml/2006/picture">
+                <pic:pic xmlns:pic="http://schemas.openxmlformats.org/drawingml/2006/picture">
+                  <pic:nvPicPr>
+                    <pic:cNvPr id="0" name="Picture 19" descr="https://cdn.discordapp.com/attachments/1070785597389672450/1366040432353476649/image.png?ex=680f7fca&amp;is=680e2e4a&amp;hm=b3f03c8ebe10468e445b24228d35cb3c0d6fb5bce26f7c98585f7884f38894b9&amp;="/>
+                    <pic:cNvPicPr>
+                      <a:picLocks noChangeAspect="1" noChangeArrowheads="1"/>
+                    </pic:cNvPicPr>
+                  </pic:nvPicPr>
+                  <pic:blipFill>
+                    <a:blip r:embed="rId29" cstate="print">
+                      <a:extLst>
+                        <a:ext uri="{28A0092B-C50C-407E-A947-70E740481C1C}">
+                          <a14:useLocalDpi xmlns:a14="http://schemas.microsoft.com/office/drawing/2010/main" val="0"/>
+                        </a:ext>
+                      </a:extLst>
+                    </a:blip>
+                    <a:srcRect/>
+                    <a:stretch>
+                      <a:fillRect/>
+                    </a:stretch>
+                  </pic:blipFill>
+                  <pic:spPr bwMode="auto">
+                    <a:xfrm>
+                      <a:off x="0" y="0"/>
+                      <a:ext cx="5760720" cy="3601308"/>
+                    </a:xfrm>
+                    <a:prstGeom prst="rect">
+                      <a:avLst/>
+                    </a:prstGeom>
+                    <a:noFill/>
+                    <a:ln>
+                      <a:noFill/>
+                    </a:ln>
+                  </pic:spPr>
+                </pic:pic>
+              </a:graphicData>
+            </a:graphic>
+          </wp:inline>
+        </w:drawing>
+      </w:r>
+      <w:r>
+        <w:rPr>
+          <w:rFonts w:ascii="Times New Roman" w:hAnsi="Times New Roman" w:cs="Times New Roman"/>
+          <w:color w:val="FFFFFF" w:themeColor="background1"/>
+          <w:sz w:val="32"/>
+          <w:szCs w:val="32"/>
+          <w:lang w:eastAsia="hu-HU"/>
+        </w:rPr>
+        <w:br/>
+      </w:r>
+    </w:p>
+    <w:p>
+      <w:pPr>
+        <w:rPr>
+          <w:rFonts w:ascii="Times New Roman" w:hAnsi="Times New Roman" w:cs="Times New Roman"/>
+          <w:color w:val="FFFFFF" w:themeColor="background1"/>
+          <w:sz w:val="32"/>
+          <w:szCs w:val="32"/>
+          <w:lang w:eastAsia="hu-HU"/>
+        </w:rPr>
+      </w:pPr>
+      <w:r>
+        <w:rPr>
+          <w:rFonts w:ascii="Times New Roman" w:hAnsi="Times New Roman" w:cs="Times New Roman"/>
+          <w:color w:val="FFFFFF" w:themeColor="background1"/>
+          <w:sz w:val="32"/>
+          <w:szCs w:val="32"/>
+          <w:lang w:eastAsia="hu-HU"/>
+        </w:rPr>
+        <w:t xml:space="preserve">Később a profilodban megtekintheted a saját menhelyeidet. </w:t>
+      </w:r>
+    </w:p>
+    <w:p>
+      <w:pPr>
+        <w:rPr>
+          <w:rFonts w:ascii="Times New Roman" w:hAnsi="Times New Roman" w:cs="Times New Roman"/>
+          <w:color w:val="FFFFFF" w:themeColor="background1"/>
+          <w:sz w:val="32"/>
+          <w:szCs w:val="32"/>
+          <w:lang w:eastAsia="hu-HU"/>
+        </w:rPr>
+      </w:pPr>
+      <w:r>
+        <w:rPr>
+          <w:noProof/>
+          <w:lang w:eastAsia="hu-HU"/>
+        </w:rPr>
+        <w:drawing>
+          <wp:inline distT="0" distB="0" distL="0" distR="0">
+            <wp:extent cx="5760720" cy="3605606"/>
+            <wp:effectExtent l="0" t="0" r="0" b="0"/>
+            <wp:docPr id="16" name="Kép 16" descr="https://cdn.discordapp.com/attachments/1070785597389672450/1365657239347662938/image.png?ex=680f6c6a&amp;is=680e1aea&amp;hm=98fa31e7418765ebb9d68099eed91fe31f5de22d29e637c15ffd1625002287ad&amp;="/>
+            <wp:cNvGraphicFramePr>
+              <a:graphicFrameLocks xmlns:a="http://schemas.openxmlformats.org/drawingml/2006/main" noChangeAspect="1"/>
+            </wp:cNvGraphicFramePr>
+            <a:graphic xmlns:a="http://schemas.openxmlformats.org/drawingml/2006/main">
+              <a:graphicData uri="http://schemas.openxmlformats.org/drawingml/2006/picture">
+                <pic:pic xmlns:pic="http://schemas.openxmlformats.org/drawingml/2006/picture">
+                  <pic:nvPicPr>
+                    <pic:cNvPr id="0" name="Picture 21" descr="https://cdn.discordapp.com/attachments/1070785597389672450/1365657239347662938/image.png?ex=680f6c6a&amp;is=680e1aea&amp;hm=98fa31e7418765ebb9d68099eed91fe31f5de22d29e637c15ffd1625002287ad&amp;="/>
+                    <pic:cNvPicPr>
+                      <a:picLocks noChangeAspect="1" noChangeArrowheads="1"/>
+                    </pic:cNvPicPr>
+                  </pic:nvPicPr>
+                  <pic:blipFill>
+                    <a:blip r:embed="rId30" cstate="print">
+                      <a:extLst>
+                        <a:ext uri="{28A0092B-C50C-407E-A947-70E740481C1C}">
+                          <a14:useLocalDpi xmlns:a14="http://schemas.microsoft.com/office/drawing/2010/main" val="0"/>
+                        </a:ext>
+                      </a:extLst>
+                    </a:blip>
+                    <a:srcRect/>
+                    <a:stretch>
+                      <a:fillRect/>
+                    </a:stretch>
+                  </pic:blipFill>
+                  <pic:spPr bwMode="auto">
+                    <a:xfrm>
+                      <a:off x="0" y="0"/>
+                      <a:ext cx="5760720" cy="3605606"/>
+                    </a:xfrm>
+                    <a:prstGeom prst="rect">
+                      <a:avLst/>
+                    </a:prstGeom>
+                    <a:noFill/>
+                    <a:ln>
+                      <a:noFill/>
+                    </a:ln>
+                  </pic:spPr>
+                </pic:pic>
+              </a:graphicData>
+            </a:graphic>
+          </wp:inline>
+        </w:drawing>
+      </w:r>
+    </w:p>
     <w:sectPr>
-      <w:headerReference w:type="default" r:id="rId22"/>
-      <w:footerReference w:type="default" r:id="rId23"/>
-      <w:footerReference w:type="first" r:id="rId24"/>
+      <w:headerReference w:type="even" r:id="rId31"/>
+      <w:headerReference w:type="default" r:id="rId32"/>
+      <w:footerReference w:type="even" r:id="rId33"/>
+      <w:footerReference w:type="default" r:id="rId34"/>
+      <w:footerReference w:type="first" r:id="rId35"/>
       <w:pgSz w:w="11906" w:h="16838"/>
       <w:pgMar w:top="1417" w:right="1417" w:bottom="1417" w:left="1417" w:header="708" w:footer="708" w:gutter="0"/>
-      <w:pgNumType w:start="0"/>
       <w:cols w:space="708"/>
-      <w:titlePg/>
       <w:docGrid w:linePitch="360"/>
     </w:sectPr>
   </w:body>
@@ -3360,18 +4600,16 @@
   <w:p>
     <w:pPr>
       <w:pStyle w:val="llb"/>
-      <w:jc w:val="center"/>
       <w:rPr>
         <w:color w:val="FFFFFF" w:themeColor="background1"/>
-        <w:sz w:val="32"/>
-        <w:szCs w:val="32"/>
       </w:rPr>
     </w:pPr>
-  </w:p>
-  <w:p>
-    <w:pPr>
-      <w:pStyle w:val="llb"/>
-    </w:pPr>
+    <w:r>
+      <w:rPr>
+        <w:color w:val="FFFFFF" w:themeColor="background1"/>
+      </w:rPr>
+      <w:t>11</w:t>
+    </w:r>
   </w:p>
 </w:ftr>
 </file>
@@ -3381,7 +4619,29 @@
   <w:p>
     <w:pPr>
       <w:pStyle w:val="llb"/>
+      <w:jc w:val="center"/>
+      <w:rPr>
+        <w:color w:val="FFFFFF" w:themeColor="background1"/>
+      </w:rPr>
     </w:pPr>
+    <w:r>
+      <w:rPr>
+        <w:color w:val="FFFFFF" w:themeColor="background1"/>
+      </w:rPr>
+      <w:fldChar w:fldCharType="begin"/>
+    </w:r>
+    <w:r>
+      <w:rPr>
+        <w:color w:val="FFFFFF" w:themeColor="background1"/>
+      </w:rPr>
+      <w:instrText>PAGE</w:instrText>
+    </w:r>
+    <w:r>
+      <w:rPr>
+        <w:color w:val="FFFFFF" w:themeColor="background1"/>
+      </w:rPr>
+      <w:fldChar w:fldCharType="end"/>
+    </w:r>
   </w:p>
 </w:ftr>
 </file>
@@ -3393,14 +4653,15 @@
       <w:pStyle w:val="llb"/>
       <w:rPr>
         <w:color w:val="FFFFFF" w:themeColor="background1"/>
-        <w:sz w:val="32"/>
-        <w:szCs w:val="32"/>
       </w:rPr>
     </w:pPr>
   </w:p>
   <w:p>
     <w:pPr>
       <w:pStyle w:val="llb"/>
+      <w:rPr>
+        <w:color w:val="FFFFFF" w:themeColor="background1"/>
+      </w:rPr>
     </w:pPr>
   </w:p>
 </w:ftr>
@@ -3411,7 +4672,16 @@
   <w:p>
     <w:pPr>
       <w:pStyle w:val="llb"/>
+      <w:rPr>
+        <w:color w:val="FFFFFF" w:themeColor="background1"/>
+      </w:rPr>
     </w:pPr>
+    <w:r>
+      <w:rPr>
+        <w:color w:val="FFFFFF" w:themeColor="background1"/>
+      </w:rPr>
+      <w:t>1</w:t>
+    </w:r>
   </w:p>
 </w:ftr>
 </file>
@@ -3421,12 +4691,204 @@
   <w:p>
     <w:pPr>
       <w:pStyle w:val="llb"/>
+      <w:jc w:val="center"/>
+      <w:rPr>
+        <w:rFonts w:ascii="Times New Roman" w:hAnsi="Times New Roman" w:cs="Times New Roman"/>
+        <w:color w:val="FFFFFF" w:themeColor="background1"/>
+        <w:sz w:val="28"/>
+        <w:szCs w:val="28"/>
+      </w:rPr>
+    </w:pPr>
+    <w:r>
+      <w:rPr>
+        <w:rFonts w:ascii="Times New Roman" w:hAnsi="Times New Roman" w:cs="Times New Roman"/>
+        <w:color w:val="FFFFFF" w:themeColor="background1"/>
+        <w:sz w:val="28"/>
+        <w:szCs w:val="28"/>
+      </w:rPr>
+      <w:fldChar w:fldCharType="begin"/>
+    </w:r>
+    <w:r>
+      <w:rPr>
+        <w:rFonts w:ascii="Times New Roman" w:hAnsi="Times New Roman" w:cs="Times New Roman"/>
+        <w:color w:val="FFFFFF" w:themeColor="background1"/>
+        <w:sz w:val="28"/>
+        <w:szCs w:val="28"/>
+      </w:rPr>
+      <w:instrText>PAGE</w:instrText>
+    </w:r>
+    <w:r>
+      <w:rPr>
+        <w:rFonts w:ascii="Times New Roman" w:hAnsi="Times New Roman" w:cs="Times New Roman"/>
+        <w:color w:val="FFFFFF" w:themeColor="background1"/>
+        <w:sz w:val="28"/>
+        <w:szCs w:val="28"/>
+      </w:rPr>
+      <w:fldChar w:fldCharType="separate"/>
+    </w:r>
+    <w:r>
+      <w:rPr>
+        <w:rFonts w:ascii="Times New Roman" w:hAnsi="Times New Roman" w:cs="Times New Roman"/>
+        <w:noProof/>
+        <w:color w:val="FFFFFF" w:themeColor="background1"/>
+        <w:sz w:val="28"/>
+        <w:szCs w:val="28"/>
+      </w:rPr>
+      <w:t>2</w:t>
+    </w:r>
+    <w:r>
+      <w:rPr>
+        <w:rFonts w:ascii="Times New Roman" w:hAnsi="Times New Roman" w:cs="Times New Roman"/>
+        <w:color w:val="FFFFFF" w:themeColor="background1"/>
+        <w:sz w:val="28"/>
+        <w:szCs w:val="28"/>
+      </w:rPr>
+      <w:fldChar w:fldCharType="end"/>
+    </w:r>
+  </w:p>
+</w:ftr>
+</file>
+
+<file path=word/footer6.xml><?xml version="1.0" encoding="utf-8"?>
+<w:ftr xmlns:wpc="http://schemas.microsoft.com/office/word/2010/wordprocessingCanvas" xmlns:cx="http://schemas.microsoft.com/office/drawing/2014/chartex" xmlns:mc="http://schemas.openxmlformats.org/markup-compatibility/2006" xmlns:o="urn:schemas-microsoft-com:office:office" xmlns:r="http://schemas.openxmlformats.org/officeDocument/2006/relationships" xmlns:m="http://schemas.openxmlformats.org/officeDocument/2006/math" xmlns:v="urn:schemas-microsoft-com:vml" xmlns:wp14="http://schemas.microsoft.com/office/word/2010/wordprocessingDrawing" xmlns:wp="http://schemas.openxmlformats.org/drawingml/2006/wordprocessingDrawing" xmlns:w10="urn:schemas-microsoft-com:office:word" xmlns:w="http://schemas.openxmlformats.org/wordprocessingml/2006/main" xmlns:w14="http://schemas.microsoft.com/office/word/2010/wordml" xmlns:w15="http://schemas.microsoft.com/office/word/2012/wordml" xmlns:w16se="http://schemas.microsoft.com/office/word/2015/wordml/symex" xmlns:wpg="http://schemas.microsoft.com/office/word/2010/wordprocessingGroup" xmlns:wpi="http://schemas.microsoft.com/office/word/2010/wordprocessingInk" xmlns:wne="http://schemas.microsoft.com/office/word/2006/wordml" xmlns:wps="http://schemas.microsoft.com/office/word/2010/wordprocessingShape" mc:Ignorable="w14 w15 w16se wp14">
+  <w:sdt>
+    <w:sdtPr>
+      <w:id w:val="957608553"/>
+      <w:docPartObj>
+        <w:docPartGallery w:val="Page Numbers (Bottom of Page)"/>
+        <w:docPartUnique/>
+      </w:docPartObj>
+    </w:sdtPr>
+    <w:sdtEndPr/>
+    <w:sdtContent>
+      <w:p>
+        <w:pPr>
+          <w:pStyle w:val="llb"/>
+        </w:pPr>
+        <w:r>
+          <w:fldChar w:fldCharType="begin"/>
+        </w:r>
+        <w:r>
+          <w:instrText>PAGE   \* MERGEFORMAT</w:instrText>
+        </w:r>
+        <w:r>
+          <w:fldChar w:fldCharType="separate"/>
+        </w:r>
+        <w:r>
+          <w:rPr>
+            <w:noProof/>
+          </w:rPr>
+          <w:t>0</w:t>
+        </w:r>
+        <w:r>
+          <w:fldChar w:fldCharType="end"/>
+        </w:r>
+      </w:p>
+    </w:sdtContent>
+  </w:sdt>
+  <w:p>
+    <w:pPr>
+      <w:pStyle w:val="llb"/>
+    </w:pPr>
+  </w:p>
+</w:ftr>
+</file>
+
+<file path=word/footer7.xml><?xml version="1.0" encoding="utf-8"?>
+<w:ftr xmlns:wpc="http://schemas.microsoft.com/office/word/2010/wordprocessingCanvas" xmlns:cx="http://schemas.microsoft.com/office/drawing/2014/chartex" xmlns:mc="http://schemas.openxmlformats.org/markup-compatibility/2006" xmlns:o="urn:schemas-microsoft-com:office:office" xmlns:r="http://schemas.openxmlformats.org/officeDocument/2006/relationships" xmlns:m="http://schemas.openxmlformats.org/officeDocument/2006/math" xmlns:v="urn:schemas-microsoft-com:vml" xmlns:wp14="http://schemas.microsoft.com/office/word/2010/wordprocessingDrawing" xmlns:wp="http://schemas.openxmlformats.org/drawingml/2006/wordprocessingDrawing" xmlns:w10="urn:schemas-microsoft-com:office:word" xmlns:w="http://schemas.openxmlformats.org/wordprocessingml/2006/main" xmlns:w14="http://schemas.microsoft.com/office/word/2010/wordml" xmlns:w15="http://schemas.microsoft.com/office/word/2012/wordml" xmlns:w16se="http://schemas.microsoft.com/office/word/2015/wordml/symex" xmlns:wpg="http://schemas.microsoft.com/office/word/2010/wordprocessingGroup" xmlns:wpi="http://schemas.microsoft.com/office/word/2010/wordprocessingInk" xmlns:wne="http://schemas.microsoft.com/office/word/2006/wordml" xmlns:wps="http://schemas.microsoft.com/office/word/2010/wordprocessingShape" mc:Ignorable="w14 w15 w16se wp14">
+  <w:p>
+    <w:pPr>
+      <w:pStyle w:val="llb"/>
+    </w:pPr>
+    <w:r>
+      <w:t>5</w:t>
+    </w:r>
+  </w:p>
+</w:ftr>
+</file>
+
+<file path=word/footer8.xml><?xml version="1.0" encoding="utf-8"?>
+<w:ftr xmlns:wpc="http://schemas.microsoft.com/office/word/2010/wordprocessingCanvas" xmlns:cx="http://schemas.microsoft.com/office/drawing/2014/chartex" xmlns:mc="http://schemas.openxmlformats.org/markup-compatibility/2006" xmlns:o="urn:schemas-microsoft-com:office:office" xmlns:r="http://schemas.openxmlformats.org/officeDocument/2006/relationships" xmlns:m="http://schemas.openxmlformats.org/officeDocument/2006/math" xmlns:v="urn:schemas-microsoft-com:vml" xmlns:wp14="http://schemas.microsoft.com/office/word/2010/wordprocessingDrawing" xmlns:wp="http://schemas.openxmlformats.org/drawingml/2006/wordprocessingDrawing" xmlns:w10="urn:schemas-microsoft-com:office:word" xmlns:w="http://schemas.openxmlformats.org/wordprocessingml/2006/main" xmlns:w14="http://schemas.microsoft.com/office/word/2010/wordml" xmlns:w15="http://schemas.microsoft.com/office/word/2012/wordml" xmlns:w16se="http://schemas.microsoft.com/office/word/2015/wordml/symex" xmlns:wpg="http://schemas.microsoft.com/office/word/2010/wordprocessingGroup" xmlns:wpi="http://schemas.microsoft.com/office/word/2010/wordprocessingInk" xmlns:wne="http://schemas.microsoft.com/office/word/2006/wordml" xmlns:wps="http://schemas.microsoft.com/office/word/2010/wordprocessingShape" mc:Ignorable="w14 w15 w16se wp14">
+  <w:p>
+    <w:pPr>
+      <w:pStyle w:val="llb"/>
+      <w:jc w:val="center"/>
+      <w:rPr>
+        <w:rFonts w:ascii="Times New Roman" w:hAnsi="Times New Roman" w:cs="Times New Roman"/>
+        <w:color w:val="FFFFFF" w:themeColor="background1"/>
+        <w:sz w:val="28"/>
+        <w:szCs w:val="28"/>
+      </w:rPr>
+    </w:pPr>
+    <w:r>
+      <w:rPr>
+        <w:rFonts w:ascii="Times New Roman" w:hAnsi="Times New Roman" w:cs="Times New Roman"/>
+        <w:color w:val="FFFFFF" w:themeColor="background1"/>
+        <w:sz w:val="28"/>
+        <w:szCs w:val="28"/>
+      </w:rPr>
+      <w:fldChar w:fldCharType="begin"/>
+    </w:r>
+    <w:r>
+      <w:rPr>
+        <w:rFonts w:ascii="Times New Roman" w:hAnsi="Times New Roman" w:cs="Times New Roman"/>
+        <w:color w:val="FFFFFF" w:themeColor="background1"/>
+        <w:sz w:val="28"/>
+        <w:szCs w:val="28"/>
+      </w:rPr>
+      <w:instrText>PAGE</w:instrText>
+    </w:r>
+    <w:r>
+      <w:rPr>
+        <w:rFonts w:ascii="Times New Roman" w:hAnsi="Times New Roman" w:cs="Times New Roman"/>
+        <w:color w:val="FFFFFF" w:themeColor="background1"/>
+        <w:sz w:val="28"/>
+        <w:szCs w:val="28"/>
+      </w:rPr>
+      <w:fldChar w:fldCharType="separate"/>
+    </w:r>
+    <w:r>
+      <w:rPr>
+        <w:rFonts w:ascii="Times New Roman" w:hAnsi="Times New Roman" w:cs="Times New Roman"/>
+        <w:noProof/>
+        <w:color w:val="FFFFFF" w:themeColor="background1"/>
+        <w:sz w:val="28"/>
+        <w:szCs w:val="28"/>
+      </w:rPr>
+      <w:t>12</w:t>
+    </w:r>
+    <w:r>
+      <w:rPr>
+        <w:rFonts w:ascii="Times New Roman" w:hAnsi="Times New Roman" w:cs="Times New Roman"/>
+        <w:color w:val="FFFFFF" w:themeColor="background1"/>
+        <w:sz w:val="28"/>
+        <w:szCs w:val="28"/>
+      </w:rPr>
+      <w:fldChar w:fldCharType="end"/>
+    </w:r>
+  </w:p>
+</w:ftr>
+</file>
+
+<file path=word/footer9.xml><?xml version="1.0" encoding="utf-8"?>
+<w:ftr xmlns:wpc="http://schemas.microsoft.com/office/word/2010/wordprocessingCanvas" xmlns:cx="http://schemas.microsoft.com/office/drawing/2014/chartex" xmlns:mc="http://schemas.openxmlformats.org/markup-compatibility/2006" xmlns:o="urn:schemas-microsoft-com:office:office" xmlns:r="http://schemas.openxmlformats.org/officeDocument/2006/relationships" xmlns:m="http://schemas.openxmlformats.org/officeDocument/2006/math" xmlns:v="urn:schemas-microsoft-com:vml" xmlns:wp14="http://schemas.microsoft.com/office/word/2010/wordprocessingDrawing" xmlns:wp="http://schemas.openxmlformats.org/drawingml/2006/wordprocessingDrawing" xmlns:w10="urn:schemas-microsoft-com:office:word" xmlns:w="http://schemas.openxmlformats.org/wordprocessingml/2006/main" xmlns:w14="http://schemas.microsoft.com/office/word/2010/wordml" xmlns:w15="http://schemas.microsoft.com/office/word/2012/wordml" xmlns:w16se="http://schemas.microsoft.com/office/word/2015/wordml/symex" xmlns:wpg="http://schemas.microsoft.com/office/word/2010/wordprocessingGroup" xmlns:wpi="http://schemas.microsoft.com/office/word/2010/wordprocessingInk" xmlns:wne="http://schemas.microsoft.com/office/word/2006/wordml" xmlns:wps="http://schemas.microsoft.com/office/word/2010/wordprocessingShape" mc:Ignorable="w14 w15 w16se wp14">
+  <w:p>
+    <w:pPr>
+      <w:pStyle w:val="llb"/>
       <w:rPr>
         <w:color w:val="FFFFFF" w:themeColor="background1"/>
         <w:sz w:val="32"/>
         <w:szCs w:val="32"/>
       </w:rPr>
     </w:pPr>
+    <w:r>
+      <w:rPr>
+        <w:color w:val="FFFFFF" w:themeColor="background1"/>
+        <w:sz w:val="32"/>
+        <w:szCs w:val="32"/>
+      </w:rPr>
+      <w:t>3</w:t>
+    </w:r>
   </w:p>
 </w:ftr>
 </file>
@@ -3466,11 +4928,21 @@
 </w:hdr>
 </file>
 
+<file path=word/header2.xml><?xml version="1.0" encoding="utf-8"?>
+<w:hdr xmlns:wpc="http://schemas.microsoft.com/office/word/2010/wordprocessingCanvas" xmlns:cx="http://schemas.microsoft.com/office/drawing/2014/chartex" xmlns:mc="http://schemas.openxmlformats.org/markup-compatibility/2006" xmlns:o="urn:schemas-microsoft-com:office:office" xmlns:r="http://schemas.openxmlformats.org/officeDocument/2006/relationships" xmlns:m="http://schemas.openxmlformats.org/officeDocument/2006/math" xmlns:v="urn:schemas-microsoft-com:vml" xmlns:wp14="http://schemas.microsoft.com/office/word/2010/wordprocessingDrawing" xmlns:wp="http://schemas.openxmlformats.org/drawingml/2006/wordprocessingDrawing" xmlns:w10="urn:schemas-microsoft-com:office:word" xmlns:w="http://schemas.openxmlformats.org/wordprocessingml/2006/main" xmlns:w14="http://schemas.microsoft.com/office/word/2010/wordml" xmlns:w15="http://schemas.microsoft.com/office/word/2012/wordml" xmlns:w16se="http://schemas.microsoft.com/office/word/2015/wordml/symex" xmlns:wpg="http://schemas.microsoft.com/office/word/2010/wordprocessingGroup" xmlns:wpi="http://schemas.microsoft.com/office/word/2010/wordprocessingInk" xmlns:wne="http://schemas.microsoft.com/office/word/2006/wordml" xmlns:wps="http://schemas.microsoft.com/office/word/2010/wordprocessingShape" mc:Ignorable="w14 w15 w16se wp14">
+  <w:p>
+    <w:pPr>
+      <w:pStyle w:val="lfej"/>
+    </w:pPr>
+  </w:p>
+</w:hdr>
+</file>
+
 <file path=word/numbering.xml><?xml version="1.0" encoding="utf-8"?>
 <w:numbering xmlns:wpc="http://schemas.microsoft.com/office/word/2010/wordprocessingCanvas" xmlns:cx="http://schemas.microsoft.com/office/drawing/2014/chartex" xmlns:mc="http://schemas.openxmlformats.org/markup-compatibility/2006" xmlns:o="urn:schemas-microsoft-com:office:office" xmlns:r="http://schemas.openxmlformats.org/officeDocument/2006/relationships" xmlns:m="http://schemas.openxmlformats.org/officeDocument/2006/math" xmlns:v="urn:schemas-microsoft-com:vml" xmlns:wp14="http://schemas.microsoft.com/office/word/2010/wordprocessingDrawing" xmlns:wp="http://schemas.openxmlformats.org/drawingml/2006/wordprocessingDrawing" xmlns:w10="urn:schemas-microsoft-com:office:word" xmlns:w="http://schemas.openxmlformats.org/wordprocessingml/2006/main" xmlns:w14="http://schemas.microsoft.com/office/word/2010/wordml" xmlns:w15="http://schemas.microsoft.com/office/word/2012/wordml" xmlns:w16se="http://schemas.microsoft.com/office/word/2015/wordml/symex" xmlns:wpg="http://schemas.microsoft.com/office/word/2010/wordprocessingGroup" xmlns:wpi="http://schemas.microsoft.com/office/word/2010/wordprocessingInk" xmlns:wne="http://schemas.microsoft.com/office/word/2006/wordml" xmlns:wps="http://schemas.microsoft.com/office/word/2010/wordprocessingShape" mc:Ignorable="w14 w15 w16se wp14">
   <w:numPicBullet w:numPicBulletId="0">
     <w:pict>
-      <v:shapetype w14:anchorId="357FFB92" id="_x0000_t75" coordsize="21600,21600" o:spt="75" o:preferrelative="t" path="m@4@5l@4@11@9@11@9@5xe" filled="f" stroked="f">
+      <v:shapetype w14:anchorId="5E0892E1" id="_x0000_t75" coordsize="21600,21600" o:spt="75" o:preferrelative="t" path="m@4@5l@4@11@9@11@9@5xe" filled="f" stroked="f">
         <v:stroke joinstyle="miter"/>
         <v:formulas>
           <v:f eqn="if lineDrawn pixelLineWidth 0"/>
@@ -3489,14 +4961,14 @@
         <v:path o:extrusionok="f" gradientshapeok="t" o:connecttype="rect"/>
         <o:lock v:ext="edit" aspectratio="t"/>
       </v:shapetype>
-      <v:shape id="_x0000_i1044" type="#_x0000_t75" style="width:420.85pt;height:403.45pt" o:bullet="t">
+      <v:shape id="_x0000_i1350" type="#_x0000_t75" style="width:420.65pt;height:403.6pt" o:bullet="t">
         <v:imagedata r:id="rId1" o:title="White_paw_print"/>
       </v:shape>
     </w:pict>
   </w:numPicBullet>
   <w:numPicBullet w:numPicBulletId="1">
     <w:pict>
-      <v:shape w14:anchorId="5E0892E1" id="_x0000_i1045" type="#_x0000_t75" style="width:13.65pt;height:14.9pt;visibility:visible;mso-wrap-style:square" o:bullet="t">
+      <v:shape w14:anchorId="7CB63BD0" id="_x0000_i1351" type="#_x0000_t75" style="width:13.25pt;height:15.15pt;visibility:visible;mso-wrap-style:square" o:bullet="t">
         <v:imagedata r:id="rId2" o:title=""/>
       </v:shape>
     </w:pict>
@@ -5718,6 +7190,29 @@
       </w:tblBorders>
     </w:tblPr>
   </w:style>
+  <w:style w:type="character" w:styleId="Hiperhivatkozs">
+    <w:name w:val="Hyperlink"/>
+    <w:basedOn w:val="Bekezdsalapbettpusa"/>
+    <w:uiPriority w:val="99"/>
+    <w:unhideWhenUsed/>
+    <w:rsid w:val="00C37A1F"/>
+    <w:rPr>
+      <w:color w:val="0563C1" w:themeColor="hyperlink"/>
+      <w:u w:val="single"/>
+    </w:rPr>
+  </w:style>
+  <w:style w:type="paragraph" w:styleId="TJ1">
+    <w:name w:val="toc 1"/>
+    <w:basedOn w:val="Norml"/>
+    <w:next w:val="Norml"/>
+    <w:autoRedefine/>
+    <w:uiPriority w:val="39"/>
+    <w:unhideWhenUsed/>
+    <w:rsid w:val="00C37A1F"/>
+    <w:pPr>
+      <w:spacing w:after="100"/>
+    </w:pPr>
+  </w:style>
 </w:styles>
 </file>
 
@@ -5987,7 +7482,7 @@
 </file>
 
 <file path=customXml/itemProps1.xml><?xml version="1.0" encoding="utf-8"?>
-<ds:datastoreItem xmlns:ds="http://schemas.openxmlformats.org/officeDocument/2006/customXml" ds:itemID="{8F129928-F0B3-4694-AE3F-30246937330C}">
+<ds:datastoreItem xmlns:ds="http://schemas.openxmlformats.org/officeDocument/2006/customXml" ds:itemID="{9C83A9BD-BC0F-44A9-9585-17C87A36BFDB}">
   <ds:schemaRefs>
     <ds:schemaRef ds:uri="http://schemas.openxmlformats.org/officeDocument/2006/bibliography"/>
   </ds:schemaRefs>

</xml_diff>